<commit_message>
Add start of printer disassembly to docs
</commit_message>
<xml_diff>
--- a/Пишеща_машина.docx
+++ b/Пишеща_машина.docx
@@ -8,6 +8,55 @@
       </w:pPr>
       <w:r>
         <w:t>Проект „Пишеща машина“</w:t>
+      </w:r>
+    </w:p>
+    <w:p>
+      <w:pPr>
+        <w:rPr>
+          <w:sz w:val="28"/>
+          <w:szCs w:val="28"/>
+        </w:rPr>
+      </w:pPr>
+    </w:p>
+    <w:p>
+      <w:pPr>
+        <w:rPr>
+          <w:b/>
+          <w:szCs w:val="28"/>
+        </w:rPr>
+      </w:pPr>
+      <w:r>
+        <w:rPr>
+          <w:b/>
+          <w:szCs w:val="28"/>
+        </w:rPr>
+        <w:t>Изготвил:</w:t>
+      </w:r>
+    </w:p>
+    <w:p>
+      <w:pPr>
+        <w:rPr>
+          <w:szCs w:val="28"/>
+        </w:rPr>
+      </w:pPr>
+      <w:r>
+        <w:rPr>
+          <w:szCs w:val="28"/>
+        </w:rPr>
+        <w:t xml:space="preserve">Калоян Георгиев 11Б </w:t>
+      </w:r>
+    </w:p>
+    <w:p>
+      <w:pPr>
+        <w:rPr>
+          <w:szCs w:val="28"/>
+        </w:rPr>
+      </w:pPr>
+      <w:r>
+        <w:rPr>
+          <w:szCs w:val="28"/>
+        </w:rPr>
+        <w:t>Технологично училище „Електронни системи“ към ТУ-София</w:t>
       </w:r>
     </w:p>
     <w:p>
@@ -58,8 +107,6 @@
       <w:r>
         <w:t>Как ще</w:t>
       </w:r>
-      <w:bookmarkStart w:id="0" w:name="_GoBack"/>
-      <w:bookmarkEnd w:id="0"/>
       <w:r>
         <w:t xml:space="preserve"> са позиционирани осите?</w:t>
       </w:r>
@@ -142,6 +189,286 @@
       </w:pPr>
       <w:r>
         <w:t>Как ще се управлява машината?</w:t>
+      </w:r>
+    </w:p>
+    <w:p>
+      <w:pPr>
+        <w:jc w:val="both"/>
+      </w:pPr>
+      <w:r>
+        <w:t xml:space="preserve">Започнах с набавянето на материали за изработката на проекта. Сдобих се с </w:t>
+      </w:r>
+      <w:r>
+        <w:rPr>
+          <w:lang w:val="en-US"/>
+        </w:rPr>
+        <w:t>Arduino</w:t>
+      </w:r>
+      <w:r>
+        <w:t xml:space="preserve"> </w:t>
+      </w:r>
+      <w:r>
+        <w:rPr>
+          <w:lang w:val="en-US"/>
+        </w:rPr>
+        <w:t>UNO</w:t>
+      </w:r>
+      <w:r>
+        <w:t>, което да използвам за управление на моторите</w:t>
+      </w:r>
+      <w:r>
+        <w:t xml:space="preserve"> (и така реших последния проблем)</w:t>
+      </w:r>
+      <w:r>
+        <w:t xml:space="preserve"> и стар принтер </w:t>
+      </w:r>
+      <w:r>
+        <w:rPr>
+          <w:lang w:val="en-US"/>
+        </w:rPr>
+        <w:t>HP</w:t>
+      </w:r>
+      <w:r>
+        <w:t xml:space="preserve"> </w:t>
+      </w:r>
+      <w:r>
+        <w:rPr>
+          <w:lang w:val="en-US"/>
+        </w:rPr>
+        <w:t>LaserJet</w:t>
+      </w:r>
+      <w:r>
+        <w:t xml:space="preserve"> </w:t>
+      </w:r>
+      <w:r>
+        <w:rPr>
+          <w:lang w:val="en-US"/>
+        </w:rPr>
+        <w:t>P</w:t>
+      </w:r>
+      <w:r>
+        <w:t>0225</w:t>
+      </w:r>
+      <w:r>
+        <w:t xml:space="preserve"> (снимка 1). Започнах да разглабям принтера, като махнах страничните панели (снимки 2 и 3).</w:t>
+      </w:r>
+    </w:p>
+    <w:p>
+      <w:pPr>
+        <w:jc w:val="both"/>
+      </w:pPr>
+    </w:p>
+    <w:p>
+      <w:pPr>
+        <w:jc w:val="both"/>
+      </w:pPr>
+    </w:p>
+    <w:p>
+      <w:r>
+        <w:rPr>
+          <w:noProof/>
+          <w:lang w:val="en-US"/>
+        </w:rPr>
+        <w:lastRenderedPageBreak/>
+        <w:drawing>
+          <wp:anchor distT="0" distB="0" distL="114300" distR="114300" simplePos="0" relativeHeight="251658240" behindDoc="0" locked="0" layoutInCell="1" allowOverlap="1">
+            <wp:simplePos x="0" y="0"/>
+            <wp:positionH relativeFrom="column">
+              <wp:posOffset>294005</wp:posOffset>
+            </wp:positionH>
+            <wp:positionV relativeFrom="paragraph">
+              <wp:posOffset>666750</wp:posOffset>
+            </wp:positionV>
+            <wp:extent cx="5269865" cy="3950970"/>
+            <wp:effectExtent l="0" t="7302" r="0" b="0"/>
+            <wp:wrapTopAndBottom/>
+            <wp:docPr id="1" name="Picture 1"/>
+            <wp:cNvGraphicFramePr>
+              <a:graphicFrameLocks xmlns:a="http://schemas.openxmlformats.org/drawingml/2006/main" noChangeAspect="1"/>
+            </wp:cNvGraphicFramePr>
+            <a:graphic xmlns:a="http://schemas.openxmlformats.org/drawingml/2006/main">
+              <a:graphicData uri="http://schemas.openxmlformats.org/drawingml/2006/picture">
+                <pic:pic xmlns:pic="http://schemas.openxmlformats.org/drawingml/2006/picture">
+                  <pic:nvPicPr>
+                    <pic:cNvPr id="1" name="IMG_1612.JPG"/>
+                    <pic:cNvPicPr/>
+                  </pic:nvPicPr>
+                  <pic:blipFill>
+                    <a:blip r:embed="rId6" cstate="print">
+                      <a:extLst>
+                        <a:ext uri="{28A0092B-C50C-407E-A947-70E740481C1C}">
+                          <a14:useLocalDpi xmlns:a14="http://schemas.microsoft.com/office/drawing/2010/main" val="0"/>
+                        </a:ext>
+                      </a:extLst>
+                    </a:blip>
+                    <a:stretch>
+                      <a:fillRect/>
+                    </a:stretch>
+                  </pic:blipFill>
+                  <pic:spPr>
+                    <a:xfrm rot="5400000">
+                      <a:off x="0" y="0"/>
+                      <a:ext cx="5269865" cy="3950970"/>
+                    </a:xfrm>
+                    <a:prstGeom prst="rect">
+                      <a:avLst/>
+                    </a:prstGeom>
+                  </pic:spPr>
+                </pic:pic>
+              </a:graphicData>
+            </a:graphic>
+            <wp14:sizeRelH relativeFrom="margin">
+              <wp14:pctWidth>0</wp14:pctWidth>
+            </wp14:sizeRelH>
+            <wp14:sizeRelV relativeFrom="margin">
+              <wp14:pctHeight>0</wp14:pctHeight>
+            </wp14:sizeRelV>
+          </wp:anchor>
+        </w:drawing>
+      </w:r>
+      <w:r>
+        <w:br w:type="page"/>
+      </w:r>
+    </w:p>
+    <w:p>
+      <w:pPr>
+        <w:jc w:val="both"/>
+      </w:pPr>
+      <w:r>
+        <w:rPr>
+          <w:noProof/>
+          <w:lang w:val="en-US"/>
+        </w:rPr>
+        <w:lastRenderedPageBreak/>
+        <w:drawing>
+          <wp:anchor distT="0" distB="0" distL="114300" distR="114300" simplePos="0" relativeHeight="251659264" behindDoc="0" locked="0" layoutInCell="1" allowOverlap="1">
+            <wp:simplePos x="0" y="0"/>
+            <wp:positionH relativeFrom="column">
+              <wp:posOffset>-53975</wp:posOffset>
+            </wp:positionH>
+            <wp:positionV relativeFrom="paragraph">
+              <wp:posOffset>762000</wp:posOffset>
+            </wp:positionV>
+            <wp:extent cx="6055995" cy="4542155"/>
+            <wp:effectExtent l="0" t="5080" r="0" b="0"/>
+            <wp:wrapTopAndBottom/>
+            <wp:docPr id="2" name="Picture 2"/>
+            <wp:cNvGraphicFramePr>
+              <a:graphicFrameLocks xmlns:a="http://schemas.openxmlformats.org/drawingml/2006/main" noChangeAspect="1"/>
+            </wp:cNvGraphicFramePr>
+            <a:graphic xmlns:a="http://schemas.openxmlformats.org/drawingml/2006/main">
+              <a:graphicData uri="http://schemas.openxmlformats.org/drawingml/2006/picture">
+                <pic:pic xmlns:pic="http://schemas.openxmlformats.org/drawingml/2006/picture">
+                  <pic:nvPicPr>
+                    <pic:cNvPr id="2" name="IMG_1620.JPG"/>
+                    <pic:cNvPicPr/>
+                  </pic:nvPicPr>
+                  <pic:blipFill>
+                    <a:blip r:embed="rId7" cstate="print">
+                      <a:extLst>
+                        <a:ext uri="{28A0092B-C50C-407E-A947-70E740481C1C}">
+                          <a14:useLocalDpi xmlns:a14="http://schemas.microsoft.com/office/drawing/2010/main" val="0"/>
+                        </a:ext>
+                      </a:extLst>
+                    </a:blip>
+                    <a:stretch>
+                      <a:fillRect/>
+                    </a:stretch>
+                  </pic:blipFill>
+                  <pic:spPr>
+                    <a:xfrm rot="5400000">
+                      <a:off x="0" y="0"/>
+                      <a:ext cx="6055995" cy="4542155"/>
+                    </a:xfrm>
+                    <a:prstGeom prst="rect">
+                      <a:avLst/>
+                    </a:prstGeom>
+                  </pic:spPr>
+                </pic:pic>
+              </a:graphicData>
+            </a:graphic>
+            <wp14:sizeRelH relativeFrom="margin">
+              <wp14:pctWidth>0</wp14:pctWidth>
+            </wp14:sizeRelH>
+            <wp14:sizeRelV relativeFrom="margin">
+              <wp14:pctHeight>0</wp14:pctHeight>
+            </wp14:sizeRelV>
+          </wp:anchor>
+        </w:drawing>
+      </w:r>
+    </w:p>
+    <w:p>
+      <w:r>
+        <w:br w:type="page"/>
+      </w:r>
+    </w:p>
+    <w:p>
+      <w:pPr>
+        <w:jc w:val="both"/>
+      </w:pPr>
+      <w:bookmarkStart w:id="0" w:name="_GoBack"/>
+      <w:bookmarkEnd w:id="0"/>
+      <w:r>
+        <w:rPr>
+          <w:noProof/>
+          <w:lang w:val="en-US"/>
+        </w:rPr>
+        <w:lastRenderedPageBreak/>
+        <w:drawing>
+          <wp:anchor distT="0" distB="0" distL="114300" distR="114300" simplePos="0" relativeHeight="251660288" behindDoc="0" locked="0" layoutInCell="1" allowOverlap="1">
+            <wp:simplePos x="0" y="0"/>
+            <wp:positionH relativeFrom="column">
+              <wp:posOffset>-320675</wp:posOffset>
+            </wp:positionH>
+            <wp:positionV relativeFrom="paragraph">
+              <wp:posOffset>862330</wp:posOffset>
+            </wp:positionV>
+            <wp:extent cx="6896735" cy="5172710"/>
+            <wp:effectExtent l="4763" t="0" r="4127" b="4128"/>
+            <wp:wrapTopAndBottom/>
+            <wp:docPr id="3" name="Picture 3"/>
+            <wp:cNvGraphicFramePr>
+              <a:graphicFrameLocks xmlns:a="http://schemas.openxmlformats.org/drawingml/2006/main" noChangeAspect="1"/>
+            </wp:cNvGraphicFramePr>
+            <a:graphic xmlns:a="http://schemas.openxmlformats.org/drawingml/2006/main">
+              <a:graphicData uri="http://schemas.openxmlformats.org/drawingml/2006/picture">
+                <pic:pic xmlns:pic="http://schemas.openxmlformats.org/drawingml/2006/picture">
+                  <pic:nvPicPr>
+                    <pic:cNvPr id="3" name="IMG_1623.JPG"/>
+                    <pic:cNvPicPr/>
+                  </pic:nvPicPr>
+                  <pic:blipFill>
+                    <a:blip r:embed="rId8" cstate="print">
+                      <a:extLst>
+                        <a:ext uri="{28A0092B-C50C-407E-A947-70E740481C1C}">
+                          <a14:useLocalDpi xmlns:a14="http://schemas.microsoft.com/office/drawing/2010/main" val="0"/>
+                        </a:ext>
+                      </a:extLst>
+                    </a:blip>
+                    <a:stretch>
+                      <a:fillRect/>
+                    </a:stretch>
+                  </pic:blipFill>
+                  <pic:spPr>
+                    <a:xfrm rot="5400000">
+                      <a:off x="0" y="0"/>
+                      <a:ext cx="6896735" cy="5172710"/>
+                    </a:xfrm>
+                    <a:prstGeom prst="rect">
+                      <a:avLst/>
+                    </a:prstGeom>
+                  </pic:spPr>
+                </pic:pic>
+              </a:graphicData>
+            </a:graphic>
+            <wp14:sizeRelH relativeFrom="margin">
+              <wp14:pctWidth>0</wp14:pctWidth>
+            </wp14:sizeRelH>
+            <wp14:sizeRelV relativeFrom="margin">
+              <wp14:pctHeight>0</wp14:pctHeight>
+            </wp14:sizeRelV>
+          </wp:anchor>
+        </w:drawing>
       </w:r>
     </w:p>
     <w:sectPr>
@@ -1012,4 +1339,16 @@
     </a:ext>
   </a:extLst>
 </a:theme>
+</file>
+
+<file path=customXml/item1.xml><?xml version="1.0" encoding="utf-8"?>
+<b:Sources xmlns:b="http://schemas.openxmlformats.org/officeDocument/2006/bibliography" xmlns="http://schemas.openxmlformats.org/officeDocument/2006/bibliography" SelectedStyle="\APASixthEditionOfficeOnline.xsl" StyleName="APA" Version="6"/>
+</file>
+
+<file path=customXml/itemProps1.xml><?xml version="1.0" encoding="utf-8"?>
+<ds:datastoreItem xmlns:ds="http://schemas.openxmlformats.org/officeDocument/2006/customXml" ds:itemID="{CDD5866A-A31F-49DB-87DE-30F4554E1FFC}">
+  <ds:schemaRefs>
+    <ds:schemaRef ds:uri="http://schemas.openxmlformats.org/officeDocument/2006/bibliography"/>
+  </ds:schemaRefs>
+</ds:datastoreItem>
 </file>
</xml_diff>

<commit_message>
Align printer photos and add section 1.2
</commit_message>
<xml_diff>
--- a/Пишеща_машина.docx
+++ b/Пишеща_машина.docx
@@ -1,6 +1,6 @@
 
 <file path=word/document.xml><?xml version="1.0" encoding="utf-8"?>
-<w:document xmlns:wpc="http://schemas.microsoft.com/office/word/2010/wordprocessingCanvas" xmlns:cx="http://schemas.microsoft.com/office/drawing/2014/chartex" xmlns:cx1="http://schemas.microsoft.com/office/drawing/2015/9/8/chartex" xmlns:mc="http://schemas.openxmlformats.org/markup-compatibility/2006" xmlns:o="urn:schemas-microsoft-com:office:office" xmlns:r="http://schemas.openxmlformats.org/officeDocument/2006/relationships" xmlns:m="http://schemas.openxmlformats.org/officeDocument/2006/math" xmlns:v="urn:schemas-microsoft-com:vml" xmlns:wp14="http://schemas.microsoft.com/office/word/2010/wordprocessingDrawing" xmlns:wp="http://schemas.openxmlformats.org/drawingml/2006/wordprocessingDrawing" xmlns:w10="urn:schemas-microsoft-com:office:word" xmlns:w="http://schemas.openxmlformats.org/wordprocessingml/2006/main" xmlns:w14="http://schemas.microsoft.com/office/word/2010/wordml" xmlns:w15="http://schemas.microsoft.com/office/word/2012/wordml" xmlns:w16se="http://schemas.microsoft.com/office/word/2015/wordml/symex" xmlns:wpg="http://schemas.microsoft.com/office/word/2010/wordprocessingGroup" xmlns:wpi="http://schemas.microsoft.com/office/word/2010/wordprocessingInk" xmlns:wne="http://schemas.microsoft.com/office/word/2006/wordml" xmlns:wps="http://schemas.microsoft.com/office/word/2010/wordprocessingShape" mc:Ignorable="w14 w15 w16se wp14">
+<w:document xmlns:wpc="http://schemas.microsoft.com/office/word/2010/wordprocessingCanvas" xmlns:cx="http://schemas.microsoft.com/office/drawing/2014/chartex" xmlns:cx1="http://schemas.microsoft.com/office/drawing/2015/9/8/chartex" xmlns:cx2="http://schemas.microsoft.com/office/drawing/2015/10/21/chartex" xmlns:cx3="http://schemas.microsoft.com/office/drawing/2016/5/9/chartex" xmlns:cx4="http://schemas.microsoft.com/office/drawing/2016/5/10/chartex" xmlns:cx5="http://schemas.microsoft.com/office/drawing/2016/5/11/chartex" xmlns:cx6="http://schemas.microsoft.com/office/drawing/2016/5/12/chartex" xmlns:cx7="http://schemas.microsoft.com/office/drawing/2016/5/13/chartex" xmlns:cx8="http://schemas.microsoft.com/office/drawing/2016/5/14/chartex" xmlns:mc="http://schemas.openxmlformats.org/markup-compatibility/2006" xmlns:aink="http://schemas.microsoft.com/office/drawing/2016/ink" xmlns:am3d="http://schemas.microsoft.com/office/drawing/2017/model3d" xmlns:o="urn:schemas-microsoft-com:office:office" xmlns:r="http://schemas.openxmlformats.org/officeDocument/2006/relationships" xmlns:m="http://schemas.openxmlformats.org/officeDocument/2006/math" xmlns:v="urn:schemas-microsoft-com:vml" xmlns:wp14="http://schemas.microsoft.com/office/word/2010/wordprocessingDrawing" xmlns:wp="http://schemas.openxmlformats.org/drawingml/2006/wordprocessingDrawing" xmlns:w10="urn:schemas-microsoft-com:office:word" xmlns:w="http://schemas.openxmlformats.org/wordprocessingml/2006/main" xmlns:w14="http://schemas.microsoft.com/office/word/2010/wordml" xmlns:w15="http://schemas.microsoft.com/office/word/2012/wordml" xmlns:w16cex="http://schemas.microsoft.com/office/word/2018/wordml/cex" xmlns:w16cid="http://schemas.microsoft.com/office/word/2016/wordml/cid" xmlns:w16="http://schemas.microsoft.com/office/word/2018/wordml" xmlns:w16sdtdh="http://schemas.microsoft.com/office/word/2020/wordml/sdtdatahash" xmlns:w16se="http://schemas.microsoft.com/office/word/2015/wordml/symex" xmlns:wpg="http://schemas.microsoft.com/office/word/2010/wordprocessingGroup" xmlns:wpi="http://schemas.microsoft.com/office/word/2010/wordprocessingInk" xmlns:wne="http://schemas.microsoft.com/office/word/2006/wordml" xmlns:wps="http://schemas.microsoft.com/office/word/2010/wordprocessingShape" mc:Ignorable="w14 w15 w16se w16cid w16 w16cex w16sdtdh wp14">
   <w:body>
     <w:p>
       <w:pPr>
@@ -47,22 +47,25 @@
       </w:r>
     </w:p>
     <w:p>
-      <w:pPr>
-        <w:rPr>
-          <w:szCs w:val="28"/>
-        </w:rPr>
-      </w:pPr>
-      <w:r>
-        <w:rPr>
-          <w:szCs w:val="28"/>
-        </w:rPr>
+      <w:r>
         <w:t>Технологично училище „Електронни системи“ към ТУ-София</w:t>
       </w:r>
     </w:p>
     <w:p>
       <w:pPr>
-        <w:jc w:val="both"/>
-      </w:pPr>
+        <w:pStyle w:val="Heading1"/>
+      </w:pPr>
+      <w:r>
+        <w:t>Глава 1</w:t>
+      </w:r>
+    </w:p>
+    <w:p>
+      <w:pPr>
+        <w:pStyle w:val="Heading2"/>
+      </w:pPr>
+      <w:r>
+        <w:t>1.1. Първоначално проучване</w:t>
+      </w:r>
     </w:p>
     <w:p>
       <w:pPr>
@@ -250,37 +253,44 @@
         <w:t>0225</w:t>
       </w:r>
       <w:r>
-        <w:t xml:space="preserve"> (снимка 1). Започнах да разглабям принтера, като махнах страничните панели (снимки 2 и 3).</w:t>
-      </w:r>
-    </w:p>
-    <w:p>
-      <w:pPr>
-        <w:jc w:val="both"/>
-      </w:pPr>
-    </w:p>
-    <w:p>
-      <w:pPr>
-        <w:jc w:val="both"/>
-      </w:pPr>
-    </w:p>
-    <w:p>
+        <w:t xml:space="preserve"> (снимка 1)</w:t>
+      </w:r>
+      <w:r>
+        <w:rPr>
+          <w:lang w:val="en-US"/>
+        </w:rPr>
+        <w:t xml:space="preserve">, </w:t>
+      </w:r>
+      <w:r>
+        <w:t>от който да извадя стъпковите мотори</w:t>
+      </w:r>
+      <w:r>
+        <w:t>. Започнах да разглабям принтера, като махнах страничните панели (снимки 2 и 3).</w:t>
+      </w:r>
+    </w:p>
+    <w:p>
+      <w:pPr>
+        <w:jc w:val="both"/>
+        <w:rPr>
+          <w:lang w:val="en-US"/>
+        </w:rPr>
+      </w:pPr>
       <w:r>
         <w:rPr>
           <w:noProof/>
           <w:lang w:val="en-US"/>
         </w:rPr>
-        <w:lastRenderedPageBreak/>
         <w:drawing>
-          <wp:anchor distT="0" distB="0" distL="114300" distR="114300" simplePos="0" relativeHeight="251658240" behindDoc="0" locked="0" layoutInCell="1" allowOverlap="1">
+          <wp:anchor distT="0" distB="0" distL="114300" distR="114300" simplePos="0" relativeHeight="251658240" behindDoc="0" locked="0" layoutInCell="1" allowOverlap="1" wp14:anchorId="07B44230" wp14:editId="1CBD5479">
             <wp:simplePos x="0" y="0"/>
-            <wp:positionH relativeFrom="column">
-              <wp:posOffset>294005</wp:posOffset>
+            <wp:positionH relativeFrom="margin">
+              <wp:posOffset>1520825</wp:posOffset>
             </wp:positionH>
             <wp:positionV relativeFrom="paragraph">
-              <wp:posOffset>666750</wp:posOffset>
+              <wp:posOffset>546100</wp:posOffset>
             </wp:positionV>
-            <wp:extent cx="5269865" cy="3950970"/>
-            <wp:effectExtent l="0" t="7302" r="0" b="0"/>
+            <wp:extent cx="2774950" cy="2080895"/>
+            <wp:effectExtent l="4127" t="0" r="0" b="0"/>
             <wp:wrapTopAndBottom/>
             <wp:docPr id="1" name="Picture 1"/>
             <wp:cNvGraphicFramePr>
@@ -291,150 +301,6 @@
                 <pic:pic xmlns:pic="http://schemas.openxmlformats.org/drawingml/2006/picture">
                   <pic:nvPicPr>
                     <pic:cNvPr id="1" name="IMG_1612.JPG"/>
-                    <pic:cNvPicPr/>
-                  </pic:nvPicPr>
-                  <pic:blipFill>
-                    <a:blip r:embed="rId6" cstate="print">
-                      <a:extLst>
-                        <a:ext uri="{28A0092B-C50C-407E-A947-70E740481C1C}">
-                          <a14:useLocalDpi xmlns:a14="http://schemas.microsoft.com/office/drawing/2010/main" val="0"/>
-                        </a:ext>
-                      </a:extLst>
-                    </a:blip>
-                    <a:stretch>
-                      <a:fillRect/>
-                    </a:stretch>
-                  </pic:blipFill>
-                  <pic:spPr>
-                    <a:xfrm rot="5400000">
-                      <a:off x="0" y="0"/>
-                      <a:ext cx="5269865" cy="3950970"/>
-                    </a:xfrm>
-                    <a:prstGeom prst="rect">
-                      <a:avLst/>
-                    </a:prstGeom>
-                  </pic:spPr>
-                </pic:pic>
-              </a:graphicData>
-            </a:graphic>
-            <wp14:sizeRelH relativeFrom="margin">
-              <wp14:pctWidth>0</wp14:pctWidth>
-            </wp14:sizeRelH>
-            <wp14:sizeRelV relativeFrom="margin">
-              <wp14:pctHeight>0</wp14:pctHeight>
-            </wp14:sizeRelV>
-          </wp:anchor>
-        </w:drawing>
-      </w:r>
-      <w:r>
-        <w:br w:type="page"/>
-      </w:r>
-    </w:p>
-    <w:p>
-      <w:pPr>
-        <w:jc w:val="both"/>
-      </w:pPr>
-      <w:r>
-        <w:rPr>
-          <w:noProof/>
-          <w:lang w:val="en-US"/>
-        </w:rPr>
-        <w:lastRenderedPageBreak/>
-        <w:drawing>
-          <wp:anchor distT="0" distB="0" distL="114300" distR="114300" simplePos="0" relativeHeight="251659264" behindDoc="0" locked="0" layoutInCell="1" allowOverlap="1">
-            <wp:simplePos x="0" y="0"/>
-            <wp:positionH relativeFrom="column">
-              <wp:posOffset>-53975</wp:posOffset>
-            </wp:positionH>
-            <wp:positionV relativeFrom="paragraph">
-              <wp:posOffset>762000</wp:posOffset>
-            </wp:positionV>
-            <wp:extent cx="6055995" cy="4542155"/>
-            <wp:effectExtent l="0" t="5080" r="0" b="0"/>
-            <wp:wrapTopAndBottom/>
-            <wp:docPr id="2" name="Picture 2"/>
-            <wp:cNvGraphicFramePr>
-              <a:graphicFrameLocks xmlns:a="http://schemas.openxmlformats.org/drawingml/2006/main" noChangeAspect="1"/>
-            </wp:cNvGraphicFramePr>
-            <a:graphic xmlns:a="http://schemas.openxmlformats.org/drawingml/2006/main">
-              <a:graphicData uri="http://schemas.openxmlformats.org/drawingml/2006/picture">
-                <pic:pic xmlns:pic="http://schemas.openxmlformats.org/drawingml/2006/picture">
-                  <pic:nvPicPr>
-                    <pic:cNvPr id="2" name="IMG_1620.JPG"/>
-                    <pic:cNvPicPr/>
-                  </pic:nvPicPr>
-                  <pic:blipFill>
-                    <a:blip r:embed="rId7" cstate="print">
-                      <a:extLst>
-                        <a:ext uri="{28A0092B-C50C-407E-A947-70E740481C1C}">
-                          <a14:useLocalDpi xmlns:a14="http://schemas.microsoft.com/office/drawing/2010/main" val="0"/>
-                        </a:ext>
-                      </a:extLst>
-                    </a:blip>
-                    <a:stretch>
-                      <a:fillRect/>
-                    </a:stretch>
-                  </pic:blipFill>
-                  <pic:spPr>
-                    <a:xfrm rot="5400000">
-                      <a:off x="0" y="0"/>
-                      <a:ext cx="6055995" cy="4542155"/>
-                    </a:xfrm>
-                    <a:prstGeom prst="rect">
-                      <a:avLst/>
-                    </a:prstGeom>
-                  </pic:spPr>
-                </pic:pic>
-              </a:graphicData>
-            </a:graphic>
-            <wp14:sizeRelH relativeFrom="margin">
-              <wp14:pctWidth>0</wp14:pctWidth>
-            </wp14:sizeRelH>
-            <wp14:sizeRelV relativeFrom="margin">
-              <wp14:pctHeight>0</wp14:pctHeight>
-            </wp14:sizeRelV>
-          </wp:anchor>
-        </w:drawing>
-      </w:r>
-    </w:p>
-    <w:p>
-      <w:r>
-        <w:br w:type="page"/>
-      </w:r>
-    </w:p>
-    <w:p>
-      <w:pPr>
-        <w:jc w:val="both"/>
-      </w:pPr>
-      <w:bookmarkStart w:id="0" w:name="_GoBack"/>
-      <w:bookmarkEnd w:id="0"/>
-      <w:r>
-        <w:rPr>
-          <w:noProof/>
-          <w:lang w:val="en-US"/>
-        </w:rPr>
-        <w:lastRenderedPageBreak/>
-        <w:drawing>
-          <wp:anchor distT="0" distB="0" distL="114300" distR="114300" simplePos="0" relativeHeight="251660288" behindDoc="0" locked="0" layoutInCell="1" allowOverlap="1">
-            <wp:simplePos x="0" y="0"/>
-            <wp:positionH relativeFrom="column">
-              <wp:posOffset>-320675</wp:posOffset>
-            </wp:positionH>
-            <wp:positionV relativeFrom="paragraph">
-              <wp:posOffset>862330</wp:posOffset>
-            </wp:positionV>
-            <wp:extent cx="6896735" cy="5172710"/>
-            <wp:effectExtent l="4763" t="0" r="4127" b="4128"/>
-            <wp:wrapTopAndBottom/>
-            <wp:docPr id="3" name="Picture 3"/>
-            <wp:cNvGraphicFramePr>
-              <a:graphicFrameLocks xmlns:a="http://schemas.openxmlformats.org/drawingml/2006/main" noChangeAspect="1"/>
-            </wp:cNvGraphicFramePr>
-            <a:graphic xmlns:a="http://schemas.openxmlformats.org/drawingml/2006/main">
-              <a:graphicData uri="http://schemas.openxmlformats.org/drawingml/2006/picture">
-                <pic:pic xmlns:pic="http://schemas.openxmlformats.org/drawingml/2006/picture">
-                  <pic:nvPicPr>
-                    <pic:cNvPr id="3" name="IMG_1623.JPG"/>
                     <pic:cNvPicPr/>
                   </pic:nvPicPr>
                   <pic:blipFill>
@@ -452,7 +318,7 @@
                   <pic:spPr>
                     <a:xfrm rot="5400000">
                       <a:off x="0" y="0"/>
-                      <a:ext cx="6896735" cy="5172710"/>
+                      <a:ext cx="2774950" cy="2080895"/>
                     </a:xfrm>
                     <a:prstGeom prst="rect">
                       <a:avLst/>
@@ -470,8 +336,1462 @@
           </wp:anchor>
         </w:drawing>
       </w:r>
+      <w:r>
+        <w:rPr>
+          <w:lang w:val="en-US"/>
+        </w:rPr>
+        <w:t>1.</w:t>
+      </w:r>
+      <w:r>
+        <w:rPr>
+          <w:lang w:val="en-US"/>
+        </w:rPr>
+        <w:tab/>
+      </w:r>
+      <w:r>
+        <w:rPr>
+          <w:lang w:val="en-US"/>
+        </w:rPr>
+        <w:tab/>
+      </w:r>
+      <w:r>
+        <w:rPr>
+          <w:lang w:val="en-US"/>
+        </w:rPr>
+        <w:softHyphen/>
+      </w:r>
+      <w:r>
+        <w:rPr>
+          <w:lang w:val="en-US"/>
+        </w:rPr>
+        <w:softHyphen/>
+      </w:r>
+      <w:r>
+        <w:rPr>
+          <w:lang w:val="en-US"/>
+        </w:rPr>
+        <w:softHyphen/>
+      </w:r>
+      <w:r>
+        <w:rPr>
+          <w:lang w:val="en-US"/>
+        </w:rPr>
+        <w:softHyphen/>
+      </w:r>
+      <w:r>
+        <w:rPr>
+          <w:lang w:val="en-US"/>
+        </w:rPr>
+        <w:softHyphen/>
+      </w:r>
+    </w:p>
+    <w:p>
+      <w:pPr>
+        <w:ind w:firstLine="720"/>
+        <w:jc w:val="both"/>
+      </w:pPr>
+      <w:r>
+        <w:rPr>
+          <w:noProof/>
+          <w:lang w:val="en-US"/>
+        </w:rPr>
+        <w:lastRenderedPageBreak/>
+        <w:drawing>
+          <wp:anchor distT="0" distB="0" distL="114300" distR="114300" simplePos="0" relativeHeight="251659264" behindDoc="0" locked="0" layoutInCell="1" allowOverlap="1" wp14:anchorId="476C072F" wp14:editId="743315DB">
+            <wp:simplePos x="0" y="0"/>
+            <wp:positionH relativeFrom="column">
+              <wp:posOffset>2971165</wp:posOffset>
+            </wp:positionH>
+            <wp:positionV relativeFrom="paragraph">
+              <wp:posOffset>575945</wp:posOffset>
+            </wp:positionV>
+            <wp:extent cx="3069590" cy="2299335"/>
+            <wp:effectExtent l="4127" t="0" r="1588" b="1587"/>
+            <wp:wrapTopAndBottom/>
+            <wp:docPr id="2" name="Picture 2"/>
+            <wp:cNvGraphicFramePr>
+              <a:graphicFrameLocks xmlns:a="http://schemas.openxmlformats.org/drawingml/2006/main" noChangeAspect="1"/>
+            </wp:cNvGraphicFramePr>
+            <a:graphic xmlns:a="http://schemas.openxmlformats.org/drawingml/2006/main">
+              <a:graphicData uri="http://schemas.openxmlformats.org/drawingml/2006/picture">
+                <pic:pic xmlns:pic="http://schemas.openxmlformats.org/drawingml/2006/picture">
+                  <pic:nvPicPr>
+                    <pic:cNvPr id="2" name="IMG_1620.JPG"/>
+                    <pic:cNvPicPr/>
+                  </pic:nvPicPr>
+                  <pic:blipFill>
+                    <a:blip r:embed="rId9" cstate="print">
+                      <a:extLst>
+                        <a:ext uri="{28A0092B-C50C-407E-A947-70E740481C1C}">
+                          <a14:useLocalDpi xmlns:a14="http://schemas.microsoft.com/office/drawing/2010/main" val="0"/>
+                        </a:ext>
+                      </a:extLst>
+                    </a:blip>
+                    <a:stretch>
+                      <a:fillRect/>
+                    </a:stretch>
+                  </pic:blipFill>
+                  <pic:spPr>
+                    <a:xfrm rot="5400000">
+                      <a:off x="0" y="0"/>
+                      <a:ext cx="3069590" cy="2299335"/>
+                    </a:xfrm>
+                    <a:prstGeom prst="rect">
+                      <a:avLst/>
+                    </a:prstGeom>
+                  </pic:spPr>
+                </pic:pic>
+              </a:graphicData>
+            </a:graphic>
+            <wp14:sizeRelH relativeFrom="margin">
+              <wp14:pctWidth>0</wp14:pctWidth>
+            </wp14:sizeRelH>
+            <wp14:sizeRelV relativeFrom="margin">
+              <wp14:pctHeight>0</wp14:pctHeight>
+            </wp14:sizeRelV>
+          </wp:anchor>
+        </w:drawing>
+      </w:r>
+      <w:r>
+        <w:rPr>
+          <w:noProof/>
+          <w:lang w:val="en-US"/>
+        </w:rPr>
+        <w:drawing>
+          <wp:anchor distT="0" distB="0" distL="114300" distR="114300" simplePos="0" relativeHeight="251660288" behindDoc="0" locked="0" layoutInCell="1" allowOverlap="1" wp14:anchorId="74328AAF" wp14:editId="690A5DE0">
+            <wp:simplePos x="0" y="0"/>
+            <wp:positionH relativeFrom="margin">
+              <wp:align>left</wp:align>
+            </wp:positionH>
+            <wp:positionV relativeFrom="paragraph">
+              <wp:posOffset>606743</wp:posOffset>
+            </wp:positionV>
+            <wp:extent cx="3023870" cy="2267585"/>
+            <wp:effectExtent l="0" t="2858" r="2223" b="2222"/>
+            <wp:wrapNone/>
+            <wp:docPr id="3" name="Picture 3"/>
+            <wp:cNvGraphicFramePr>
+              <a:graphicFrameLocks xmlns:a="http://schemas.openxmlformats.org/drawingml/2006/main" noChangeAspect="1"/>
+            </wp:cNvGraphicFramePr>
+            <a:graphic xmlns:a="http://schemas.openxmlformats.org/drawingml/2006/main">
+              <a:graphicData uri="http://schemas.openxmlformats.org/drawingml/2006/picture">
+                <pic:pic xmlns:pic="http://schemas.openxmlformats.org/drawingml/2006/picture">
+                  <pic:nvPicPr>
+                    <pic:cNvPr id="3" name="IMG_1623.JPG"/>
+                    <pic:cNvPicPr/>
+                  </pic:nvPicPr>
+                  <pic:blipFill>
+                    <a:blip r:embed="rId10" cstate="print">
+                      <a:extLst>
+                        <a:ext uri="{28A0092B-C50C-407E-A947-70E740481C1C}">
+                          <a14:useLocalDpi xmlns:a14="http://schemas.microsoft.com/office/drawing/2010/main" val="0"/>
+                        </a:ext>
+                      </a:extLst>
+                    </a:blip>
+                    <a:stretch>
+                      <a:fillRect/>
+                    </a:stretch>
+                  </pic:blipFill>
+                  <pic:spPr>
+                    <a:xfrm rot="5400000">
+                      <a:off x="0" y="0"/>
+                      <a:ext cx="3023870" cy="2267585"/>
+                    </a:xfrm>
+                    <a:prstGeom prst="rect">
+                      <a:avLst/>
+                    </a:prstGeom>
+                  </pic:spPr>
+                </pic:pic>
+              </a:graphicData>
+            </a:graphic>
+            <wp14:sizeRelH relativeFrom="margin">
+              <wp14:pctWidth>0</wp14:pctWidth>
+            </wp14:sizeRelH>
+            <wp14:sizeRelV relativeFrom="margin">
+              <wp14:pctHeight>0</wp14:pctHeight>
+            </wp14:sizeRelV>
+          </wp:anchor>
+        </w:drawing>
+      </w:r>
+      <w:r>
+        <w:t>2.</w:t>
+      </w:r>
+      <w:r>
+        <w:rPr>
+          <w:lang w:val="en-US"/>
+        </w:rPr>
+        <w:tab/>
+      </w:r>
+      <w:r>
+        <w:rPr>
+          <w:lang w:val="en-US"/>
+        </w:rPr>
+        <w:tab/>
+      </w:r>
+      <w:r>
+        <w:rPr>
+          <w:lang w:val="en-US"/>
+        </w:rPr>
+        <w:tab/>
+      </w:r>
+      <w:r>
+        <w:rPr>
+          <w:lang w:val="en-US"/>
+        </w:rPr>
+        <w:tab/>
+      </w:r>
+      <w:r>
+        <w:rPr>
+          <w:lang w:val="en-US"/>
+        </w:rPr>
+        <w:tab/>
+      </w:r>
+      <w:r>
+        <w:rPr>
+          <w:lang w:val="en-US"/>
+        </w:rPr>
+        <w:tab/>
+      </w:r>
+      <w:r>
+        <w:rPr>
+          <w:lang w:val="en-US"/>
+        </w:rPr>
+        <w:tab/>
+      </w:r>
+      <w:r>
+        <w:rPr>
+          <w:lang w:val="en-US"/>
+        </w:rPr>
+        <w:tab/>
+      </w:r>
+      <w:r>
+        <w:t>3.</w:t>
+      </w:r>
+    </w:p>
+    <w:p>
+      <w:pPr>
+        <w:ind w:firstLine="720"/>
+        <w:jc w:val="both"/>
+      </w:pPr>
+    </w:p>
+    <w:p>
+      <w:pPr>
+        <w:jc w:val="both"/>
+      </w:pPr>
+      <w:r>
+        <w:rPr>
+          <w:noProof/>
+        </w:rPr>
+        <w:drawing>
+          <wp:anchor distT="0" distB="0" distL="114300" distR="114300" simplePos="0" relativeHeight="251661312" behindDoc="0" locked="0" layoutInCell="1" allowOverlap="1" wp14:anchorId="76BBBBF1" wp14:editId="6AA2A0BD">
+            <wp:simplePos x="0" y="0"/>
+            <wp:positionH relativeFrom="margin">
+              <wp:align>left</wp:align>
+            </wp:positionH>
+            <wp:positionV relativeFrom="paragraph">
+              <wp:posOffset>796463</wp:posOffset>
+            </wp:positionV>
+            <wp:extent cx="2936956" cy="2202873"/>
+            <wp:effectExtent l="0" t="0" r="0" b="6985"/>
+            <wp:wrapNone/>
+            <wp:docPr id="4" name="Picture 4"/>
+            <wp:cNvGraphicFramePr>
+              <a:graphicFrameLocks xmlns:a="http://schemas.openxmlformats.org/drawingml/2006/main" noChangeAspect="1"/>
+            </wp:cNvGraphicFramePr>
+            <a:graphic xmlns:a="http://schemas.openxmlformats.org/drawingml/2006/main">
+              <a:graphicData uri="http://schemas.openxmlformats.org/drawingml/2006/picture">
+                <pic:pic xmlns:pic="http://schemas.openxmlformats.org/drawingml/2006/picture">
+                  <pic:nvPicPr>
+                    <pic:cNvPr id="4" name="Picture 4"/>
+                    <pic:cNvPicPr/>
+                  </pic:nvPicPr>
+                  <pic:blipFill>
+                    <a:blip r:embed="rId11" cstate="print">
+                      <a:extLst>
+                        <a:ext uri="{28A0092B-C50C-407E-A947-70E740481C1C}">
+                          <a14:useLocalDpi xmlns:a14="http://schemas.microsoft.com/office/drawing/2010/main" val="0"/>
+                        </a:ext>
+                      </a:extLst>
+                    </a:blip>
+                    <a:stretch>
+                      <a:fillRect/>
+                    </a:stretch>
+                  </pic:blipFill>
+                  <pic:spPr>
+                    <a:xfrm>
+                      <a:off x="0" y="0"/>
+                      <a:ext cx="2936956" cy="2202873"/>
+                    </a:xfrm>
+                    <a:prstGeom prst="rect">
+                      <a:avLst/>
+                    </a:prstGeom>
+                  </pic:spPr>
+                </pic:pic>
+              </a:graphicData>
+            </a:graphic>
+          </wp:anchor>
+        </w:drawing>
+      </w:r>
+      <w:r>
+        <w:t>Под страничните панели открих платка, вентилатор и зъбни колела. След като свалих и страничните панели заедно с тонера се откри дънната платка на принтера</w:t>
+      </w:r>
+      <w:r>
+        <w:t xml:space="preserve"> (снимки 4 и 5)</w:t>
+      </w:r>
+    </w:p>
+    <w:p>
+      <w:pPr>
+        <w:jc w:val="both"/>
+      </w:pPr>
+      <w:r>
+        <w:rPr>
+          <w:noProof/>
+        </w:rPr>
+        <w:drawing>
+          <wp:anchor distT="0" distB="0" distL="114300" distR="114300" simplePos="0" relativeHeight="251662336" behindDoc="0" locked="0" layoutInCell="1" allowOverlap="1" wp14:anchorId="71DAA920" wp14:editId="339E1E75">
+            <wp:simplePos x="0" y="0"/>
+            <wp:positionH relativeFrom="margin">
+              <wp:align>right</wp:align>
+            </wp:positionH>
+            <wp:positionV relativeFrom="paragraph">
+              <wp:posOffset>684212</wp:posOffset>
+            </wp:positionV>
+            <wp:extent cx="2994966" cy="2246225"/>
+            <wp:effectExtent l="0" t="6668" r="8573" b="8572"/>
+            <wp:wrapNone/>
+            <wp:docPr id="5" name="Picture 5"/>
+            <wp:cNvGraphicFramePr>
+              <a:graphicFrameLocks xmlns:a="http://schemas.openxmlformats.org/drawingml/2006/main" noChangeAspect="1"/>
+            </wp:cNvGraphicFramePr>
+            <a:graphic xmlns:a="http://schemas.openxmlformats.org/drawingml/2006/main">
+              <a:graphicData uri="http://schemas.openxmlformats.org/drawingml/2006/picture">
+                <pic:pic xmlns:pic="http://schemas.openxmlformats.org/drawingml/2006/picture">
+                  <pic:nvPicPr>
+                    <pic:cNvPr id="5" name="Picture 5"/>
+                    <pic:cNvPicPr/>
+                  </pic:nvPicPr>
+                  <pic:blipFill>
+                    <a:blip r:embed="rId12" cstate="print">
+                      <a:extLst>
+                        <a:ext uri="{28A0092B-C50C-407E-A947-70E740481C1C}">
+                          <a14:useLocalDpi xmlns:a14="http://schemas.microsoft.com/office/drawing/2010/main" val="0"/>
+                        </a:ext>
+                      </a:extLst>
+                    </a:blip>
+                    <a:stretch>
+                      <a:fillRect/>
+                    </a:stretch>
+                  </pic:blipFill>
+                  <pic:spPr>
+                    <a:xfrm rot="5400000">
+                      <a:off x="0" y="0"/>
+                      <a:ext cx="2994966" cy="2246225"/>
+                    </a:xfrm>
+                    <a:prstGeom prst="rect">
+                      <a:avLst/>
+                    </a:prstGeom>
+                  </pic:spPr>
+                </pic:pic>
+              </a:graphicData>
+            </a:graphic>
+            <wp14:sizeRelH relativeFrom="margin">
+              <wp14:pctWidth>0</wp14:pctWidth>
+            </wp14:sizeRelH>
+            <wp14:sizeRelV relativeFrom="margin">
+              <wp14:pctHeight>0</wp14:pctHeight>
+            </wp14:sizeRelV>
+          </wp:anchor>
+        </w:drawing>
+      </w:r>
+      <w:r>
+        <w:rPr>
+          <w:noProof/>
+        </w:rPr>
+        <w:t>4.</w:t>
+      </w:r>
+      <w:r>
+        <w:rPr>
+          <w:noProof/>
+        </w:rPr>
+        <w:tab/>
+      </w:r>
+      <w:r>
+        <w:rPr>
+          <w:noProof/>
+        </w:rPr>
+        <w:tab/>
+      </w:r>
+      <w:r>
+        <w:rPr>
+          <w:noProof/>
+        </w:rPr>
+        <w:tab/>
+      </w:r>
+      <w:r>
+        <w:rPr>
+          <w:noProof/>
+        </w:rPr>
+        <w:tab/>
+      </w:r>
+      <w:r>
+        <w:rPr>
+          <w:noProof/>
+        </w:rPr>
+        <w:tab/>
+      </w:r>
+      <w:r>
+        <w:rPr>
+          <w:noProof/>
+        </w:rPr>
+        <w:tab/>
+      </w:r>
+      <w:r>
+        <w:rPr>
+          <w:noProof/>
+        </w:rPr>
+        <w:tab/>
+      </w:r>
+      <w:r>
+        <w:rPr>
+          <w:noProof/>
+        </w:rPr>
+        <w:tab/>
+        <w:t>5.</w:t>
+      </w:r>
+      <w:r>
+        <w:rPr>
+          <w:noProof/>
+        </w:rPr>
+        <w:t xml:space="preserve"> </w:t>
+      </w:r>
+      <w:r>
+        <w:br w:type="page"/>
+      </w:r>
+    </w:p>
+    <w:p>
+      <w:pPr>
+        <w:jc w:val="both"/>
+      </w:pPr>
+      <w:r>
+        <w:lastRenderedPageBreak/>
+        <w:t>Скоро след това стигнах и до моторите, единият от които задвижваше зъбните колела, а другият беше в черната кутия с лазера</w:t>
+      </w:r>
+      <w:r>
+        <w:t xml:space="preserve"> (снимки 5 и 6)</w:t>
+      </w:r>
+      <w:r>
+        <w:t>.</w:t>
+      </w:r>
+    </w:p>
+    <w:p>
+      <w:pPr>
+        <w:jc w:val="both"/>
+      </w:pPr>
+      <w:r>
+        <w:t>5.</w:t>
+      </w:r>
+      <w:r>
+        <w:tab/>
+      </w:r>
+      <w:r>
+        <w:tab/>
+      </w:r>
+      <w:r>
+        <w:tab/>
+      </w:r>
+      <w:r>
+        <w:tab/>
+      </w:r>
+      <w:r>
+        <w:tab/>
+      </w:r>
+      <w:r>
+        <w:tab/>
+      </w:r>
+    </w:p>
+    <w:p>
+      <w:pPr>
+        <w:jc w:val="both"/>
+      </w:pPr>
+      <w:r>
+        <w:rPr>
+          <w:noProof/>
+        </w:rPr>
+        <w:drawing>
+          <wp:anchor distT="0" distB="0" distL="114300" distR="114300" simplePos="0" relativeHeight="251663360" behindDoc="0" locked="0" layoutInCell="1" allowOverlap="1" wp14:anchorId="772EFC12" wp14:editId="40A12BF6">
+            <wp:simplePos x="0" y="0"/>
+            <wp:positionH relativeFrom="column">
+              <wp:posOffset>-400194</wp:posOffset>
+            </wp:positionH>
+            <wp:positionV relativeFrom="page">
+              <wp:posOffset>1972945</wp:posOffset>
+            </wp:positionV>
+            <wp:extent cx="3067200" cy="2300400"/>
+            <wp:effectExtent l="2540" t="0" r="2540" b="2540"/>
+            <wp:wrapNone/>
+            <wp:docPr id="6" name="Picture 6"/>
+            <wp:cNvGraphicFramePr>
+              <a:graphicFrameLocks xmlns:a="http://schemas.openxmlformats.org/drawingml/2006/main" noChangeAspect="1"/>
+            </wp:cNvGraphicFramePr>
+            <a:graphic xmlns:a="http://schemas.openxmlformats.org/drawingml/2006/main">
+              <a:graphicData uri="http://schemas.openxmlformats.org/drawingml/2006/picture">
+                <pic:pic xmlns:pic="http://schemas.openxmlformats.org/drawingml/2006/picture">
+                  <pic:nvPicPr>
+                    <pic:cNvPr id="6" name="Picture 6"/>
+                    <pic:cNvPicPr/>
+                  </pic:nvPicPr>
+                  <pic:blipFill>
+                    <a:blip r:embed="rId13" cstate="print">
+                      <a:extLst>
+                        <a:ext uri="{28A0092B-C50C-407E-A947-70E740481C1C}">
+                          <a14:useLocalDpi xmlns:a14="http://schemas.microsoft.com/office/drawing/2010/main" val="0"/>
+                        </a:ext>
+                      </a:extLst>
+                    </a:blip>
+                    <a:stretch>
+                      <a:fillRect/>
+                    </a:stretch>
+                  </pic:blipFill>
+                  <pic:spPr>
+                    <a:xfrm rot="5400000">
+                      <a:off x="0" y="0"/>
+                      <a:ext cx="3067200" cy="2300400"/>
+                    </a:xfrm>
+                    <a:prstGeom prst="rect">
+                      <a:avLst/>
+                    </a:prstGeom>
+                  </pic:spPr>
+                </pic:pic>
+              </a:graphicData>
+            </a:graphic>
+            <wp14:sizeRelH relativeFrom="margin">
+              <wp14:pctWidth>0</wp14:pctWidth>
+            </wp14:sizeRelH>
+            <wp14:sizeRelV relativeFrom="margin">
+              <wp14:pctHeight>0</wp14:pctHeight>
+            </wp14:sizeRelV>
+          </wp:anchor>
+        </w:drawing>
+      </w:r>
+    </w:p>
+    <w:p>
+      <w:pPr>
+        <w:jc w:val="both"/>
+      </w:pPr>
+      <w:r>
+        <w:rPr>
+          <w:noProof/>
+        </w:rPr>
+        <w:drawing>
+          <wp:anchor distT="0" distB="0" distL="114300" distR="114300" simplePos="0" relativeHeight="251664384" behindDoc="0" locked="0" layoutInCell="1" allowOverlap="1" wp14:anchorId="54C3E15C" wp14:editId="022050AA">
+            <wp:simplePos x="0" y="0"/>
+            <wp:positionH relativeFrom="column">
+              <wp:posOffset>2713096</wp:posOffset>
+            </wp:positionH>
+            <wp:positionV relativeFrom="page">
+              <wp:posOffset>1972945</wp:posOffset>
+            </wp:positionV>
+            <wp:extent cx="3157200" cy="2368800"/>
+            <wp:effectExtent l="0" t="6032" r="0" b="0"/>
+            <wp:wrapNone/>
+            <wp:docPr id="7" name="Picture 7"/>
+            <wp:cNvGraphicFramePr>
+              <a:graphicFrameLocks xmlns:a="http://schemas.openxmlformats.org/drawingml/2006/main" noChangeAspect="1"/>
+            </wp:cNvGraphicFramePr>
+            <a:graphic xmlns:a="http://schemas.openxmlformats.org/drawingml/2006/main">
+              <a:graphicData uri="http://schemas.openxmlformats.org/drawingml/2006/picture">
+                <pic:pic xmlns:pic="http://schemas.openxmlformats.org/drawingml/2006/picture">
+                  <pic:nvPicPr>
+                    <pic:cNvPr id="7" name="Picture 7"/>
+                    <pic:cNvPicPr/>
+                  </pic:nvPicPr>
+                  <pic:blipFill>
+                    <a:blip r:embed="rId14" cstate="print">
+                      <a:extLst>
+                        <a:ext uri="{28A0092B-C50C-407E-A947-70E740481C1C}">
+                          <a14:useLocalDpi xmlns:a14="http://schemas.microsoft.com/office/drawing/2010/main" val="0"/>
+                        </a:ext>
+                      </a:extLst>
+                    </a:blip>
+                    <a:stretch>
+                      <a:fillRect/>
+                    </a:stretch>
+                  </pic:blipFill>
+                  <pic:spPr>
+                    <a:xfrm rot="5400000">
+                      <a:off x="0" y="0"/>
+                      <a:ext cx="3157200" cy="2368800"/>
+                    </a:xfrm>
+                    <a:prstGeom prst="rect">
+                      <a:avLst/>
+                    </a:prstGeom>
+                  </pic:spPr>
+                </pic:pic>
+              </a:graphicData>
+            </a:graphic>
+            <wp14:sizeRelH relativeFrom="margin">
+              <wp14:pctWidth>0</wp14:pctWidth>
+            </wp14:sizeRelH>
+            <wp14:sizeRelV relativeFrom="margin">
+              <wp14:pctHeight>0</wp14:pctHeight>
+            </wp14:sizeRelV>
+          </wp:anchor>
+        </w:drawing>
+      </w:r>
+    </w:p>
+    <w:p>
+      <w:pPr>
+        <w:jc w:val="both"/>
+      </w:pPr>
+    </w:p>
+    <w:p>
+      <w:pPr>
+        <w:jc w:val="both"/>
+      </w:pPr>
+    </w:p>
+    <w:p>
+      <w:pPr>
+        <w:jc w:val="both"/>
+      </w:pPr>
+      <w:r>
+        <w:tab/>
+      </w:r>
+      <w:r>
+        <w:tab/>
+      </w:r>
+      <w:r>
+        <w:tab/>
+      </w:r>
+      <w:r>
+        <w:tab/>
+      </w:r>
+    </w:p>
+    <w:p>
+      <w:pPr>
+        <w:jc w:val="both"/>
+      </w:pPr>
+    </w:p>
+    <w:p>
+      <w:pPr>
+        <w:jc w:val="both"/>
+      </w:pPr>
+      <w:r>
+        <w:t xml:space="preserve"> </w:t>
+      </w:r>
+    </w:p>
+    <w:p/>
+    <w:p/>
+    <w:p/>
+    <w:p/>
+    <w:p>
+      <w:r>
+        <w:t>И д</w:t>
+      </w:r>
+      <w:r>
+        <w:t>вата мотора свалени:</w:t>
+      </w:r>
+    </w:p>
+    <w:p>
+      <w:r>
+        <w:rPr>
+          <w:noProof/>
+        </w:rPr>
+        <w:drawing>
+          <wp:inline distT="0" distB="0" distL="0" distR="0" wp14:anchorId="325C1794" wp14:editId="12015558">
+            <wp:extent cx="3155596" cy="2366760"/>
+            <wp:effectExtent l="0" t="5715" r="1270" b="1270"/>
+            <wp:docPr id="8" name="Picture 8"/>
+            <wp:cNvGraphicFramePr>
+              <a:graphicFrameLocks xmlns:a="http://schemas.openxmlformats.org/drawingml/2006/main" noChangeAspect="1"/>
+            </wp:cNvGraphicFramePr>
+            <a:graphic xmlns:a="http://schemas.openxmlformats.org/drawingml/2006/main">
+              <a:graphicData uri="http://schemas.openxmlformats.org/drawingml/2006/picture">
+                <pic:pic xmlns:pic="http://schemas.openxmlformats.org/drawingml/2006/picture">
+                  <pic:nvPicPr>
+                    <pic:cNvPr id="8" name="Picture 8"/>
+                    <pic:cNvPicPr/>
+                  </pic:nvPicPr>
+                  <pic:blipFill>
+                    <a:blip r:embed="rId15" cstate="print">
+                      <a:extLst>
+                        <a:ext uri="{28A0092B-C50C-407E-A947-70E740481C1C}">
+                          <a14:useLocalDpi xmlns:a14="http://schemas.microsoft.com/office/drawing/2010/main" val="0"/>
+                        </a:ext>
+                      </a:extLst>
+                    </a:blip>
+                    <a:stretch>
+                      <a:fillRect/>
+                    </a:stretch>
+                  </pic:blipFill>
+                  <pic:spPr>
+                    <a:xfrm rot="5400000">
+                      <a:off x="0" y="0"/>
+                      <a:ext cx="3155596" cy="2366760"/>
+                    </a:xfrm>
+                    <a:prstGeom prst="rect">
+                      <a:avLst/>
+                    </a:prstGeom>
+                  </pic:spPr>
+                </pic:pic>
+              </a:graphicData>
+            </a:graphic>
+          </wp:inline>
+        </w:drawing>
+      </w:r>
+    </w:p>
+    <w:p>
+      <w:pPr>
+        <w:pStyle w:val="Heading2"/>
+      </w:pPr>
+    </w:p>
+    <w:p>
+      <w:pPr>
+        <w:pStyle w:val="Heading2"/>
+      </w:pPr>
+    </w:p>
+    <w:p>
+      <w:pPr>
+        <w:pStyle w:val="Heading2"/>
+      </w:pPr>
+      <w:r>
+        <w:t>1.2. Проучване на пазара</w:t>
+      </w:r>
+    </w:p>
+    <w:p>
+      <w:r>
+        <w:t>Нещата на пазара, които имат функционалност подобна на машината са:</w:t>
+      </w:r>
+    </w:p>
+    <w:p>
+      <w:pPr>
+        <w:pStyle w:val="ListParagraph"/>
+        <w:numPr>
+          <w:ilvl w:val="0"/>
+          <w:numId w:val="2"/>
+        </w:numPr>
+      </w:pPr>
+      <w:r>
+        <w:t>Принтери</w:t>
+      </w:r>
+    </w:p>
+    <w:p>
+      <w:pPr>
+        <w:pStyle w:val="ListParagraph"/>
+        <w:numPr>
+          <w:ilvl w:val="0"/>
+          <w:numId w:val="2"/>
+        </w:numPr>
+      </w:pPr>
+      <w:r>
+        <w:t>Пишещи машини</w:t>
+      </w:r>
+    </w:p>
+    <w:p>
+      <w:r>
+        <w:t>Като отдолу е представено кратко сравнение между функционалностите на трите:</w:t>
+      </w:r>
+    </w:p>
+    <w:tbl>
+      <w:tblPr>
+        <w:tblStyle w:val="TableGrid"/>
+        <w:tblW w:w="0" w:type="auto"/>
+        <w:tblLook w:val="04A0" w:firstRow="1" w:lastRow="0" w:firstColumn="1" w:lastColumn="0" w:noHBand="0" w:noVBand="1"/>
+      </w:tblPr>
+      <w:tblGrid>
+        <w:gridCol w:w="1979"/>
+        <w:gridCol w:w="1416"/>
+        <w:gridCol w:w="1003"/>
+        <w:gridCol w:w="2118"/>
+        <w:gridCol w:w="2880"/>
+      </w:tblGrid>
+      <w:tr>
+        <w:trPr>
+          <w:trHeight w:val="414"/>
+        </w:trPr>
+        <w:tc>
+          <w:tcPr>
+            <w:tcW w:w="1979" w:type="dxa"/>
+          </w:tcPr>
+          <w:p>
+            <w:pPr>
+              <w:rPr>
+                <w:b/>
+                <w:bCs/>
+              </w:rPr>
+            </w:pPr>
+            <w:r>
+              <w:rPr>
+                <w:b/>
+                <w:bCs/>
+              </w:rPr>
+              <w:t>Машина</w:t>
+            </w:r>
+          </w:p>
+        </w:tc>
+        <w:tc>
+          <w:tcPr>
+            <w:tcW w:w="1416" w:type="dxa"/>
+          </w:tcPr>
+          <w:p>
+            <w:pPr>
+              <w:jc w:val="center"/>
+              <w:rPr>
+                <w:b/>
+                <w:bCs/>
+              </w:rPr>
+            </w:pPr>
+            <w:r>
+              <w:rPr>
+                <w:b/>
+                <w:bCs/>
+              </w:rPr>
+              <w:t>Имитира ръкопис</w:t>
+            </w:r>
+          </w:p>
+        </w:tc>
+        <w:tc>
+          <w:tcPr>
+            <w:tcW w:w="1003" w:type="dxa"/>
+          </w:tcPr>
+          <w:p>
+            <w:pPr>
+              <w:jc w:val="center"/>
+              <w:rPr>
+                <w:b/>
+                <w:bCs/>
+              </w:rPr>
+            </w:pPr>
+            <w:r>
+              <w:rPr>
+                <w:b/>
+                <w:bCs/>
+              </w:rPr>
+              <w:t>Печата</w:t>
+            </w:r>
+          </w:p>
+        </w:tc>
+        <w:tc>
+          <w:tcPr>
+            <w:tcW w:w="2118" w:type="dxa"/>
+          </w:tcPr>
+          <w:p>
+            <w:pPr>
+              <w:jc w:val="center"/>
+              <w:rPr>
+                <w:b/>
+                <w:bCs/>
+              </w:rPr>
+            </w:pPr>
+            <w:r>
+              <w:rPr>
+                <w:b/>
+                <w:bCs/>
+              </w:rPr>
+              <w:t>Изписва текст в реално време</w:t>
+            </w:r>
+          </w:p>
+        </w:tc>
+        <w:tc>
+          <w:tcPr>
+            <w:tcW w:w="2880" w:type="dxa"/>
+          </w:tcPr>
+          <w:p>
+            <w:pPr>
+              <w:jc w:val="center"/>
+              <w:rPr>
+                <w:b/>
+                <w:bCs/>
+              </w:rPr>
+            </w:pPr>
+            <w:r>
+              <w:rPr>
+                <w:b/>
+                <w:bCs/>
+              </w:rPr>
+              <w:t>Изписва предварително записан текст</w:t>
+            </w:r>
+          </w:p>
+        </w:tc>
+      </w:tr>
+      <w:tr>
+        <w:trPr>
+          <w:trHeight w:val="562"/>
+        </w:trPr>
+        <w:tc>
+          <w:tcPr>
+            <w:tcW w:w="1979" w:type="dxa"/>
+          </w:tcPr>
+          <w:p>
+            <w:r>
+              <w:t>Моята</w:t>
+            </w:r>
+            <w:r>
+              <w:t xml:space="preserve"> машина</w:t>
+            </w:r>
+          </w:p>
+        </w:tc>
+        <w:tc>
+          <w:tcPr>
+            <w:tcW w:w="1416" w:type="dxa"/>
+          </w:tcPr>
+          <w:p>
+            <w:pPr>
+              <w:jc w:val="center"/>
+              <w:rPr>
+                <w:b/>
+                <w:bCs/>
+              </w:rPr>
+            </w:pPr>
+            <w:r>
+              <w:rPr>
+                <w:b/>
+                <w:bCs/>
+                <w:color w:val="00B050"/>
+              </w:rPr>
+              <w:t>Да</w:t>
+            </w:r>
+          </w:p>
+        </w:tc>
+        <w:tc>
+          <w:tcPr>
+            <w:tcW w:w="1003" w:type="dxa"/>
+          </w:tcPr>
+          <w:p>
+            <w:pPr>
+              <w:jc w:val="center"/>
+            </w:pPr>
+            <w:r>
+              <w:rPr>
+                <w:b/>
+                <w:bCs/>
+                <w:color w:val="FF0000"/>
+              </w:rPr>
+              <w:t>Не</w:t>
+            </w:r>
+          </w:p>
+        </w:tc>
+        <w:tc>
+          <w:tcPr>
+            <w:tcW w:w="2118" w:type="dxa"/>
+          </w:tcPr>
+          <w:p>
+            <w:pPr>
+              <w:jc w:val="center"/>
+            </w:pPr>
+            <w:r>
+              <w:rPr>
+                <w:b/>
+                <w:bCs/>
+                <w:color w:val="00B050"/>
+              </w:rPr>
+              <w:t>Да</w:t>
+            </w:r>
+          </w:p>
+        </w:tc>
+        <w:tc>
+          <w:tcPr>
+            <w:tcW w:w="2880" w:type="dxa"/>
+          </w:tcPr>
+          <w:p>
+            <w:pPr>
+              <w:jc w:val="center"/>
+            </w:pPr>
+            <w:r>
+              <w:rPr>
+                <w:b/>
+                <w:bCs/>
+                <w:color w:val="00B050"/>
+              </w:rPr>
+              <w:t>Да</w:t>
+            </w:r>
+          </w:p>
+        </w:tc>
+      </w:tr>
+      <w:tr>
+        <w:trPr>
+          <w:trHeight w:val="702"/>
+        </w:trPr>
+        <w:tc>
+          <w:tcPr>
+            <w:tcW w:w="1979" w:type="dxa"/>
+          </w:tcPr>
+          <w:p>
+            <w:r>
+              <w:t>Традиционна пишеща машина</w:t>
+            </w:r>
+          </w:p>
+        </w:tc>
+        <w:tc>
+          <w:tcPr>
+            <w:tcW w:w="1416" w:type="dxa"/>
+          </w:tcPr>
+          <w:p>
+            <w:pPr>
+              <w:jc w:val="center"/>
+              <w:rPr>
+                <w:b/>
+                <w:bCs/>
+              </w:rPr>
+            </w:pPr>
+            <w:r>
+              <w:rPr>
+                <w:b/>
+                <w:bCs/>
+                <w:color w:val="FF0000"/>
+              </w:rPr>
+              <w:t>Не</w:t>
+            </w:r>
+          </w:p>
+        </w:tc>
+        <w:tc>
+          <w:tcPr>
+            <w:tcW w:w="1003" w:type="dxa"/>
+          </w:tcPr>
+          <w:p>
+            <w:pPr>
+              <w:jc w:val="center"/>
+            </w:pPr>
+            <w:r>
+              <w:rPr>
+                <w:b/>
+                <w:bCs/>
+                <w:color w:val="00B050"/>
+              </w:rPr>
+              <w:t>Да</w:t>
+            </w:r>
+          </w:p>
+        </w:tc>
+        <w:tc>
+          <w:tcPr>
+            <w:tcW w:w="2118" w:type="dxa"/>
+          </w:tcPr>
+          <w:p>
+            <w:pPr>
+              <w:jc w:val="center"/>
+            </w:pPr>
+            <w:r>
+              <w:rPr>
+                <w:b/>
+                <w:bCs/>
+                <w:color w:val="00B050"/>
+              </w:rPr>
+              <w:t>Да</w:t>
+            </w:r>
+          </w:p>
+        </w:tc>
+        <w:tc>
+          <w:tcPr>
+            <w:tcW w:w="2880" w:type="dxa"/>
+          </w:tcPr>
+          <w:p>
+            <w:pPr>
+              <w:jc w:val="center"/>
+            </w:pPr>
+            <w:r>
+              <w:rPr>
+                <w:b/>
+                <w:bCs/>
+                <w:color w:val="FF0000"/>
+              </w:rPr>
+              <w:t>Не</w:t>
+            </w:r>
+          </w:p>
+        </w:tc>
+      </w:tr>
+      <w:tr>
+        <w:trPr>
+          <w:trHeight w:val="567"/>
+        </w:trPr>
+        <w:tc>
+          <w:tcPr>
+            <w:tcW w:w="1979" w:type="dxa"/>
+          </w:tcPr>
+          <w:p>
+            <w:r>
+              <w:t>Принтер</w:t>
+            </w:r>
+          </w:p>
+        </w:tc>
+        <w:tc>
+          <w:tcPr>
+            <w:tcW w:w="1416" w:type="dxa"/>
+          </w:tcPr>
+          <w:p>
+            <w:pPr>
+              <w:jc w:val="center"/>
+            </w:pPr>
+            <w:r>
+              <w:rPr>
+                <w:b/>
+                <w:bCs/>
+                <w:color w:val="FF0000"/>
+              </w:rPr>
+              <w:t>Не</w:t>
+            </w:r>
+          </w:p>
+        </w:tc>
+        <w:tc>
+          <w:tcPr>
+            <w:tcW w:w="1003" w:type="dxa"/>
+          </w:tcPr>
+          <w:p>
+            <w:pPr>
+              <w:jc w:val="center"/>
+            </w:pPr>
+            <w:r>
+              <w:rPr>
+                <w:b/>
+                <w:bCs/>
+                <w:color w:val="00B050"/>
+              </w:rPr>
+              <w:t>Да</w:t>
+            </w:r>
+          </w:p>
+        </w:tc>
+        <w:tc>
+          <w:tcPr>
+            <w:tcW w:w="2118" w:type="dxa"/>
+          </w:tcPr>
+          <w:p>
+            <w:pPr>
+              <w:jc w:val="center"/>
+            </w:pPr>
+            <w:r>
+              <w:rPr>
+                <w:b/>
+                <w:bCs/>
+                <w:color w:val="FF0000"/>
+              </w:rPr>
+              <w:t>Не</w:t>
+            </w:r>
+          </w:p>
+        </w:tc>
+        <w:tc>
+          <w:tcPr>
+            <w:tcW w:w="2880" w:type="dxa"/>
+          </w:tcPr>
+          <w:p>
+            <w:pPr>
+              <w:jc w:val="center"/>
+            </w:pPr>
+            <w:r>
+              <w:rPr>
+                <w:b/>
+                <w:bCs/>
+                <w:color w:val="00B050"/>
+              </w:rPr>
+              <w:t>Да</w:t>
+            </w:r>
+          </w:p>
+        </w:tc>
+      </w:tr>
+    </w:tbl>
+    <w:p/>
+    <w:p>
+      <w:pPr>
+        <w:jc w:val="both"/>
+      </w:pPr>
+      <w:r>
+        <w:rPr>
+          <w:noProof/>
+        </w:rPr>
+        <w:drawing>
+          <wp:anchor distT="0" distB="0" distL="114300" distR="114300" simplePos="0" relativeHeight="251665408" behindDoc="0" locked="0" layoutInCell="1" allowOverlap="1" wp14:anchorId="6D88734A" wp14:editId="6FA12B5E">
+            <wp:simplePos x="0" y="0"/>
+            <wp:positionH relativeFrom="margin">
+              <wp:posOffset>959485</wp:posOffset>
+            </wp:positionH>
+            <wp:positionV relativeFrom="paragraph">
+              <wp:posOffset>1421765</wp:posOffset>
+            </wp:positionV>
+            <wp:extent cx="3909060" cy="2931795"/>
+            <wp:effectExtent l="0" t="0" r="0" b="1905"/>
+            <wp:wrapNone/>
+            <wp:docPr id="9" name="Picture 9"/>
+            <wp:cNvGraphicFramePr>
+              <a:graphicFrameLocks xmlns:a="http://schemas.openxmlformats.org/drawingml/2006/main" noChangeAspect="1"/>
+            </wp:cNvGraphicFramePr>
+            <a:graphic xmlns:a="http://schemas.openxmlformats.org/drawingml/2006/main">
+              <a:graphicData uri="http://schemas.openxmlformats.org/drawingml/2006/picture">
+                <pic:pic xmlns:pic="http://schemas.openxmlformats.org/drawingml/2006/picture">
+                  <pic:nvPicPr>
+                    <pic:cNvPr id="9" name="Picture 9"/>
+                    <pic:cNvPicPr/>
+                  </pic:nvPicPr>
+                  <pic:blipFill>
+                    <a:blip r:embed="rId16" cstate="print">
+                      <a:extLst>
+                        <a:ext uri="{28A0092B-C50C-407E-A947-70E740481C1C}">
+                          <a14:useLocalDpi xmlns:a14="http://schemas.microsoft.com/office/drawing/2010/main" val="0"/>
+                        </a:ext>
+                      </a:extLst>
+                    </a:blip>
+                    <a:stretch>
+                      <a:fillRect/>
+                    </a:stretch>
+                  </pic:blipFill>
+                  <pic:spPr>
+                    <a:xfrm>
+                      <a:off x="0" y="0"/>
+                      <a:ext cx="3909060" cy="2931795"/>
+                    </a:xfrm>
+                    <a:prstGeom prst="rect">
+                      <a:avLst/>
+                    </a:prstGeom>
+                  </pic:spPr>
+                </pic:pic>
+              </a:graphicData>
+            </a:graphic>
+            <wp14:sizeRelH relativeFrom="margin">
+              <wp14:pctWidth>0</wp14:pctWidth>
+            </wp14:sizeRelH>
+            <wp14:sizeRelV relativeFrom="margin">
+              <wp14:pctHeight>0</wp14:pctHeight>
+            </wp14:sizeRelV>
+          </wp:anchor>
+        </w:drawing>
+      </w:r>
+      <w:r>
+        <w:t>При търсене в</w:t>
+      </w:r>
+      <w:r>
+        <w:t xml:space="preserve"> търсачката на</w:t>
+      </w:r>
+      <w:r>
+        <w:t xml:space="preserve"> гугъл на </w:t>
+      </w:r>
+      <w:r>
+        <w:t>„</w:t>
+      </w:r>
+      <w:r>
+        <w:t>2-</w:t>
+      </w:r>
+      <w:r>
+        <w:rPr>
+          <w:lang w:val="en-US"/>
+        </w:rPr>
+        <w:t>axis writing machine</w:t>
+      </w:r>
+      <w:r>
+        <w:t>“ п</w:t>
+      </w:r>
+      <w:r>
+        <w:t>опаднах на подобн</w:t>
+      </w:r>
+      <w:r>
+        <w:t xml:space="preserve">а на </w:t>
+      </w:r>
+      <w:r>
+        <w:t>моята</w:t>
+      </w:r>
+      <w:r>
+        <w:t xml:space="preserve"> машина </w:t>
+      </w:r>
+      <w:r>
+        <w:t xml:space="preserve">от производителя </w:t>
+      </w:r>
+      <w:r>
+        <w:rPr>
+          <w:lang w:val="en-US"/>
+        </w:rPr>
+        <w:t xml:space="preserve">TQ, </w:t>
+      </w:r>
+      <w:r>
+        <w:t xml:space="preserve">което се продава в </w:t>
+      </w:r>
+      <w:r>
+        <w:rPr>
+          <w:lang w:val="en-US"/>
+        </w:rPr>
+        <w:t xml:space="preserve">amazon.com </w:t>
+      </w:r>
+      <w:r>
+        <w:t>за $526,69.</w:t>
+      </w:r>
+    </w:p>
+    <w:p>
+      <w:pPr>
+        <w:jc w:val="both"/>
+      </w:pPr>
+      <w:r>
+        <w:t xml:space="preserve">Най-комерсиалния продукт, който намерих е роботът на </w:t>
+      </w:r>
+      <w:proofErr w:type="spellStart"/>
+      <w:r>
+        <w:rPr>
+          <w:lang w:val="en-US"/>
+        </w:rPr>
+        <w:t>AxiDraw</w:t>
+      </w:r>
+      <w:proofErr w:type="spellEnd"/>
+      <w:r>
+        <w:rPr>
+          <w:lang w:val="en-US"/>
+        </w:rPr>
+        <w:t xml:space="preserve">, </w:t>
+      </w:r>
+      <w:r>
+        <w:t>който обаче може и да рисува векторни изображения на хартия, както и да ги оцветява – функционалност, която смятам да добавя и към моята машина</w:t>
+      </w:r>
+      <w:r>
+        <w:t xml:space="preserve"> в близко бъдеще</w:t>
+      </w:r>
+      <w:r>
+        <w:t>.</w:t>
+      </w:r>
+      <w:r>
+        <w:t xml:space="preserve"> На снимката</w:t>
+      </w:r>
+      <w:r>
+        <w:rPr>
+          <w:lang w:val="en-US"/>
+        </w:rPr>
+        <w:t xml:space="preserve"> </w:t>
+      </w:r>
+      <w:r>
+        <w:t xml:space="preserve">– роботът на </w:t>
+      </w:r>
+      <w:proofErr w:type="spellStart"/>
+      <w:r>
+        <w:rPr>
+          <w:lang w:val="en-US"/>
+        </w:rPr>
+        <w:t>AxiDraw</w:t>
+      </w:r>
+      <w:proofErr w:type="spellEnd"/>
+      <w:r>
+        <w:rPr>
+          <w:lang w:val="en-US"/>
+        </w:rPr>
+        <w:t>:</w:t>
+      </w:r>
+    </w:p>
+    <w:p>
+      <w:pPr>
+        <w:jc w:val="both"/>
+        <w:rPr>
+          <w:lang w:val="en-US"/>
+        </w:rPr>
+      </w:pPr>
+    </w:p>
+    <w:p>
+      <w:pPr>
+        <w:jc w:val="both"/>
+        <w:rPr>
+          <w:lang w:val="en-US"/>
+        </w:rPr>
+      </w:pPr>
+    </w:p>
+    <w:p>
+      <w:pPr>
+        <w:jc w:val="both"/>
+        <w:rPr>
+          <w:lang w:val="en-US"/>
+        </w:rPr>
+      </w:pPr>
+    </w:p>
+    <w:p>
+      <w:pPr>
+        <w:jc w:val="both"/>
+        <w:rPr>
+          <w:lang w:val="en-US"/>
+        </w:rPr>
+      </w:pPr>
+    </w:p>
+    <w:p>
+      <w:pPr>
+        <w:jc w:val="both"/>
+        <w:rPr>
+          <w:lang w:val="en-US"/>
+        </w:rPr>
+      </w:pPr>
+    </w:p>
+    <w:p>
+      <w:pPr>
+        <w:jc w:val="both"/>
+        <w:rPr>
+          <w:lang w:val="en-US"/>
+        </w:rPr>
+      </w:pPr>
+    </w:p>
+    <w:p>
+      <w:pPr>
+        <w:jc w:val="both"/>
+        <w:rPr>
+          <w:lang w:val="en-US"/>
+        </w:rPr>
+      </w:pPr>
+    </w:p>
+    <w:p>
+      <w:pPr>
+        <w:jc w:val="both"/>
+        <w:rPr>
+          <w:lang w:val="en-US"/>
+        </w:rPr>
+      </w:pPr>
+    </w:p>
+    <w:p>
+      <w:pPr>
+        <w:jc w:val="both"/>
+        <w:rPr>
+          <w:lang w:val="en-US"/>
+        </w:rPr>
+      </w:pPr>
+    </w:p>
+    <w:p>
+      <w:pPr>
+        <w:jc w:val="both"/>
+        <w:rPr>
+          <w:lang w:val="en-US"/>
+        </w:rPr>
+      </w:pPr>
+    </w:p>
+    <w:p>
+      <w:pPr>
+        <w:jc w:val="both"/>
+        <w:rPr>
+          <w:lang w:val="en-US"/>
+        </w:rPr>
+      </w:pPr>
+    </w:p>
+    <w:p>
+      <w:pPr>
+        <w:jc w:val="both"/>
+        <w:rPr>
+          <w:lang w:val="en-US"/>
+        </w:rPr>
+      </w:pPr>
+    </w:p>
+    <w:p>
+      <w:pPr>
+        <w:jc w:val="both"/>
+      </w:pPr>
+      <w:r>
+        <w:lastRenderedPageBreak/>
+        <w:t>Той също е реализиран чрез движение на пишещо средство по 3 оси</w:t>
+      </w:r>
+      <w:r>
+        <w:t>.</w:t>
+      </w:r>
+    </w:p>
+    <w:p>
+      <w:pPr>
+        <w:pStyle w:val="Heading1"/>
+      </w:pPr>
+      <w:r>
+        <w:t>Глава 2</w:t>
+      </w:r>
+    </w:p>
+    <w:p>
+      <w:pPr>
+        <w:pStyle w:val="Heading2"/>
+      </w:pPr>
+      <w:r>
+        <w:t>2.1. Блокова схема и описание</w:t>
+      </w:r>
     </w:p>
     <w:sectPr>
+      <w:footerReference w:type="default" r:id="rId17"/>
       <w:pgSz w:w="12240" w:h="15840"/>
       <w:pgMar w:top="1417" w:right="1417" w:bottom="1417" w:left="1417" w:header="720" w:footer="720" w:gutter="0"/>
       <w:cols w:space="720"/>
@@ -481,9 +1801,225 @@
 </w:document>
 </file>
 
+<file path=word/endnotes.xml><?xml version="1.0" encoding="utf-8"?>
+<w:endnotes xmlns:wpc="http://schemas.microsoft.com/office/word/2010/wordprocessingCanvas" xmlns:cx="http://schemas.microsoft.com/office/drawing/2014/chartex" xmlns:cx1="http://schemas.microsoft.com/office/drawing/2015/9/8/chartex" xmlns:cx2="http://schemas.microsoft.com/office/drawing/2015/10/21/chartex" xmlns:cx3="http://schemas.microsoft.com/office/drawing/2016/5/9/chartex" xmlns:cx4="http://schemas.microsoft.com/office/drawing/2016/5/10/chartex" xmlns:cx5="http://schemas.microsoft.com/office/drawing/2016/5/11/chartex" xmlns:cx6="http://schemas.microsoft.com/office/drawing/2016/5/12/chartex" xmlns:cx7="http://schemas.microsoft.com/office/drawing/2016/5/13/chartex" xmlns:cx8="http://schemas.microsoft.com/office/drawing/2016/5/14/chartex" xmlns:mc="http://schemas.openxmlformats.org/markup-compatibility/2006" xmlns:aink="http://schemas.microsoft.com/office/drawing/2016/ink" xmlns:am3d="http://schemas.microsoft.com/office/drawing/2017/model3d" xmlns:o="urn:schemas-microsoft-com:office:office" xmlns:r="http://schemas.openxmlformats.org/officeDocument/2006/relationships" xmlns:m="http://schemas.openxmlformats.org/officeDocument/2006/math" xmlns:v="urn:schemas-microsoft-com:vml" xmlns:wp14="http://schemas.microsoft.com/office/word/2010/wordprocessingDrawing" xmlns:wp="http://schemas.openxmlformats.org/drawingml/2006/wordprocessingDrawing" xmlns:w10="urn:schemas-microsoft-com:office:word" xmlns:w="http://schemas.openxmlformats.org/wordprocessingml/2006/main" xmlns:w14="http://schemas.microsoft.com/office/word/2010/wordml" xmlns:w15="http://schemas.microsoft.com/office/word/2012/wordml" xmlns:w16cex="http://schemas.microsoft.com/office/word/2018/wordml/cex" xmlns:w16cid="http://schemas.microsoft.com/office/word/2016/wordml/cid" xmlns:w16="http://schemas.microsoft.com/office/word/2018/wordml" xmlns:w16sdtdh="http://schemas.microsoft.com/office/word/2020/wordml/sdtdatahash" xmlns:w16se="http://schemas.microsoft.com/office/word/2015/wordml/symex" xmlns:wpg="http://schemas.microsoft.com/office/word/2010/wordprocessingGroup" xmlns:wpi="http://schemas.microsoft.com/office/word/2010/wordprocessingInk" xmlns:wne="http://schemas.microsoft.com/office/word/2006/wordml" xmlns:wps="http://schemas.microsoft.com/office/word/2010/wordprocessingShape" mc:Ignorable="w14 w15 w16se w16cid w16 w16cex w16sdtdh wp14">
+  <w:endnote w:type="separator" w:id="-1">
+    <w:p>
+      <w:pPr>
+        <w:spacing w:after="0" w:line="240" w:lineRule="auto"/>
+      </w:pPr>
+      <w:r>
+        <w:separator/>
+      </w:r>
+    </w:p>
+  </w:endnote>
+  <w:endnote w:type="continuationSeparator" w:id="0">
+    <w:p>
+      <w:pPr>
+        <w:spacing w:after="0" w:line="240" w:lineRule="auto"/>
+      </w:pPr>
+      <w:r>
+        <w:continuationSeparator/>
+      </w:r>
+    </w:p>
+  </w:endnote>
+</w:endnotes>
+</file>
+
+<file path=word/footer1.xml><?xml version="1.0" encoding="utf-8"?>
+<w:ftr xmlns:wpc="http://schemas.microsoft.com/office/word/2010/wordprocessingCanvas" xmlns:cx="http://schemas.microsoft.com/office/drawing/2014/chartex" xmlns:cx1="http://schemas.microsoft.com/office/drawing/2015/9/8/chartex" xmlns:cx2="http://schemas.microsoft.com/office/drawing/2015/10/21/chartex" xmlns:cx3="http://schemas.microsoft.com/office/drawing/2016/5/9/chartex" xmlns:cx4="http://schemas.microsoft.com/office/drawing/2016/5/10/chartex" xmlns:cx5="http://schemas.microsoft.com/office/drawing/2016/5/11/chartex" xmlns:cx6="http://schemas.microsoft.com/office/drawing/2016/5/12/chartex" xmlns:cx7="http://schemas.microsoft.com/office/drawing/2016/5/13/chartex" xmlns:cx8="http://schemas.microsoft.com/office/drawing/2016/5/14/chartex" xmlns:mc="http://schemas.openxmlformats.org/markup-compatibility/2006" xmlns:aink="http://schemas.microsoft.com/office/drawing/2016/ink" xmlns:am3d="http://schemas.microsoft.com/office/drawing/2017/model3d" xmlns:o="urn:schemas-microsoft-com:office:office" xmlns:r="http://schemas.openxmlformats.org/officeDocument/2006/relationships" xmlns:m="http://schemas.openxmlformats.org/officeDocument/2006/math" xmlns:v="urn:schemas-microsoft-com:vml" xmlns:wp14="http://schemas.microsoft.com/office/word/2010/wordprocessingDrawing" xmlns:wp="http://schemas.openxmlformats.org/drawingml/2006/wordprocessingDrawing" xmlns:w10="urn:schemas-microsoft-com:office:word" xmlns:w="http://schemas.openxmlformats.org/wordprocessingml/2006/main" xmlns:w14="http://schemas.microsoft.com/office/word/2010/wordml" xmlns:w15="http://schemas.microsoft.com/office/word/2012/wordml" xmlns:w16cex="http://schemas.microsoft.com/office/word/2018/wordml/cex" xmlns:w16cid="http://schemas.microsoft.com/office/word/2016/wordml/cid" xmlns:w16="http://schemas.microsoft.com/office/word/2018/wordml" xmlns:w16sdtdh="http://schemas.microsoft.com/office/word/2020/wordml/sdtdatahash" xmlns:w16se="http://schemas.microsoft.com/office/word/2015/wordml/symex" xmlns:wpg="http://schemas.microsoft.com/office/word/2010/wordprocessingGroup" xmlns:wpi="http://schemas.microsoft.com/office/word/2010/wordprocessingInk" xmlns:wne="http://schemas.microsoft.com/office/word/2006/wordml" xmlns:wps="http://schemas.microsoft.com/office/word/2010/wordprocessingShape" mc:Ignorable="w14 w15 w16se w16cid w16 w16cex w16sdtdh wp14">
+  <w:sdt>
+    <w:sdtPr>
+      <w:id w:val="-1094086472"/>
+      <w:docPartObj>
+        <w:docPartGallery w:val="Page Numbers (Bottom of Page)"/>
+        <w:docPartUnique/>
+      </w:docPartObj>
+    </w:sdtPr>
+    <w:sdtEndPr>
+      <w:rPr>
+        <w:noProof/>
+      </w:rPr>
+    </w:sdtEndPr>
+    <w:sdtContent>
+      <w:p>
+        <w:pPr>
+          <w:pStyle w:val="Footer"/>
+          <w:jc w:val="right"/>
+        </w:pPr>
+        <w:r>
+          <w:fldChar w:fldCharType="begin"/>
+        </w:r>
+        <w:r>
+          <w:instrText xml:space="preserve"> PAGE   \* MERGEFORMAT </w:instrText>
+        </w:r>
+        <w:r>
+          <w:fldChar w:fldCharType="separate"/>
+        </w:r>
+        <w:r>
+          <w:rPr>
+            <w:noProof/>
+          </w:rPr>
+          <w:t>2</w:t>
+        </w:r>
+        <w:r>
+          <w:rPr>
+            <w:noProof/>
+          </w:rPr>
+          <w:fldChar w:fldCharType="end"/>
+        </w:r>
+      </w:p>
+    </w:sdtContent>
+  </w:sdt>
+  <w:p>
+    <w:pPr>
+      <w:pStyle w:val="Footer"/>
+    </w:pPr>
+  </w:p>
+</w:ftr>
+</file>
+
+<file path=word/footnotes.xml><?xml version="1.0" encoding="utf-8"?>
+<w:footnotes xmlns:wpc="http://schemas.microsoft.com/office/word/2010/wordprocessingCanvas" xmlns:cx="http://schemas.microsoft.com/office/drawing/2014/chartex" xmlns:cx1="http://schemas.microsoft.com/office/drawing/2015/9/8/chartex" xmlns:cx2="http://schemas.microsoft.com/office/drawing/2015/10/21/chartex" xmlns:cx3="http://schemas.microsoft.com/office/drawing/2016/5/9/chartex" xmlns:cx4="http://schemas.microsoft.com/office/drawing/2016/5/10/chartex" xmlns:cx5="http://schemas.microsoft.com/office/drawing/2016/5/11/chartex" xmlns:cx6="http://schemas.microsoft.com/office/drawing/2016/5/12/chartex" xmlns:cx7="http://schemas.microsoft.com/office/drawing/2016/5/13/chartex" xmlns:cx8="http://schemas.microsoft.com/office/drawing/2016/5/14/chartex" xmlns:mc="http://schemas.openxmlformats.org/markup-compatibility/2006" xmlns:aink="http://schemas.microsoft.com/office/drawing/2016/ink" xmlns:am3d="http://schemas.microsoft.com/office/drawing/2017/model3d" xmlns:o="urn:schemas-microsoft-com:office:office" xmlns:r="http://schemas.openxmlformats.org/officeDocument/2006/relationships" xmlns:m="http://schemas.openxmlformats.org/officeDocument/2006/math" xmlns:v="urn:schemas-microsoft-com:vml" xmlns:wp14="http://schemas.microsoft.com/office/word/2010/wordprocessingDrawing" xmlns:wp="http://schemas.openxmlformats.org/drawingml/2006/wordprocessingDrawing" xmlns:w10="urn:schemas-microsoft-com:office:word" xmlns:w="http://schemas.openxmlformats.org/wordprocessingml/2006/main" xmlns:w14="http://schemas.microsoft.com/office/word/2010/wordml" xmlns:w15="http://schemas.microsoft.com/office/word/2012/wordml" xmlns:w16cex="http://schemas.microsoft.com/office/word/2018/wordml/cex" xmlns:w16cid="http://schemas.microsoft.com/office/word/2016/wordml/cid" xmlns:w16="http://schemas.microsoft.com/office/word/2018/wordml" xmlns:w16sdtdh="http://schemas.microsoft.com/office/word/2020/wordml/sdtdatahash" xmlns:w16se="http://schemas.microsoft.com/office/word/2015/wordml/symex" xmlns:wpg="http://schemas.microsoft.com/office/word/2010/wordprocessingGroup" xmlns:wpi="http://schemas.microsoft.com/office/word/2010/wordprocessingInk" xmlns:wne="http://schemas.microsoft.com/office/word/2006/wordml" xmlns:wps="http://schemas.microsoft.com/office/word/2010/wordprocessingShape" mc:Ignorable="w14 w15 w16se w16cid w16 w16cex w16sdtdh wp14">
+  <w:footnote w:type="separator" w:id="-1">
+    <w:p>
+      <w:pPr>
+        <w:spacing w:after="0" w:line="240" w:lineRule="auto"/>
+      </w:pPr>
+      <w:r>
+        <w:separator/>
+      </w:r>
+    </w:p>
+  </w:footnote>
+  <w:footnote w:type="continuationSeparator" w:id="0">
+    <w:p>
+      <w:pPr>
+        <w:spacing w:after="0" w:line="240" w:lineRule="auto"/>
+      </w:pPr>
+      <w:r>
+        <w:continuationSeparator/>
+      </w:r>
+    </w:p>
+  </w:footnote>
+</w:footnotes>
+</file>
+
 <file path=word/numbering.xml><?xml version="1.0" encoding="utf-8"?>
-<w:numbering xmlns:wpc="http://schemas.microsoft.com/office/word/2010/wordprocessingCanvas" xmlns:cx="http://schemas.microsoft.com/office/drawing/2014/chartex" xmlns:cx1="http://schemas.microsoft.com/office/drawing/2015/9/8/chartex" xmlns:mc="http://schemas.openxmlformats.org/markup-compatibility/2006" xmlns:o="urn:schemas-microsoft-com:office:office" xmlns:r="http://schemas.openxmlformats.org/officeDocument/2006/relationships" xmlns:m="http://schemas.openxmlformats.org/officeDocument/2006/math" xmlns:v="urn:schemas-microsoft-com:vml" xmlns:wp14="http://schemas.microsoft.com/office/word/2010/wordprocessingDrawing" xmlns:wp="http://schemas.openxmlformats.org/drawingml/2006/wordprocessingDrawing" xmlns:w10="urn:schemas-microsoft-com:office:word" xmlns:w="http://schemas.openxmlformats.org/wordprocessingml/2006/main" xmlns:w14="http://schemas.microsoft.com/office/word/2010/wordml" xmlns:w15="http://schemas.microsoft.com/office/word/2012/wordml" xmlns:w16se="http://schemas.microsoft.com/office/word/2015/wordml/symex" xmlns:wpg="http://schemas.microsoft.com/office/word/2010/wordprocessingGroup" xmlns:wpi="http://schemas.microsoft.com/office/word/2010/wordprocessingInk" xmlns:wne="http://schemas.microsoft.com/office/word/2006/wordml" xmlns:wps="http://schemas.microsoft.com/office/word/2010/wordprocessingShape" mc:Ignorable="w14 w15 w16se wp14">
+<w:numbering xmlns:wpc="http://schemas.microsoft.com/office/word/2010/wordprocessingCanvas" xmlns:cx="http://schemas.microsoft.com/office/drawing/2014/chartex" xmlns:cx1="http://schemas.microsoft.com/office/drawing/2015/9/8/chartex" xmlns:cx2="http://schemas.microsoft.com/office/drawing/2015/10/21/chartex" xmlns:cx3="http://schemas.microsoft.com/office/drawing/2016/5/9/chartex" xmlns:cx4="http://schemas.microsoft.com/office/drawing/2016/5/10/chartex" xmlns:cx5="http://schemas.microsoft.com/office/drawing/2016/5/11/chartex" xmlns:cx6="http://schemas.microsoft.com/office/drawing/2016/5/12/chartex" xmlns:cx7="http://schemas.microsoft.com/office/drawing/2016/5/13/chartex" xmlns:cx8="http://schemas.microsoft.com/office/drawing/2016/5/14/chartex" xmlns:mc="http://schemas.openxmlformats.org/markup-compatibility/2006" xmlns:aink="http://schemas.microsoft.com/office/drawing/2016/ink" xmlns:am3d="http://schemas.microsoft.com/office/drawing/2017/model3d" xmlns:o="urn:schemas-microsoft-com:office:office" xmlns:r="http://schemas.openxmlformats.org/officeDocument/2006/relationships" xmlns:m="http://schemas.openxmlformats.org/officeDocument/2006/math" xmlns:v="urn:schemas-microsoft-com:vml" xmlns:wp14="http://schemas.microsoft.com/office/word/2010/wordprocessingDrawing" xmlns:wp="http://schemas.openxmlformats.org/drawingml/2006/wordprocessingDrawing" xmlns:w10="urn:schemas-microsoft-com:office:word" xmlns:w="http://schemas.openxmlformats.org/wordprocessingml/2006/main" xmlns:w14="http://schemas.microsoft.com/office/word/2010/wordml" xmlns:w15="http://schemas.microsoft.com/office/word/2012/wordml" xmlns:w16cex="http://schemas.microsoft.com/office/word/2018/wordml/cex" xmlns:w16cid="http://schemas.microsoft.com/office/word/2016/wordml/cid" xmlns:w16="http://schemas.microsoft.com/office/word/2018/wordml" xmlns:w16sdtdh="http://schemas.microsoft.com/office/word/2020/wordml/sdtdatahash" xmlns:w16se="http://schemas.microsoft.com/office/word/2015/wordml/symex" xmlns:wpg="http://schemas.microsoft.com/office/word/2010/wordprocessingGroup" xmlns:wpi="http://schemas.microsoft.com/office/word/2010/wordprocessingInk" xmlns:wne="http://schemas.microsoft.com/office/word/2006/wordml" xmlns:wps="http://schemas.microsoft.com/office/word/2010/wordprocessingShape" mc:Ignorable="w14 w15 w16se w16cid w16 w16cex w16sdtdh wp14">
   <w:abstractNum w:abstractNumId="0" w15:restartNumberingAfterBreak="0">
+    <w:nsid w:val="0CCE71A3"/>
+    <w:multiLevelType w:val="hybridMultilevel"/>
+    <w:tmpl w:val="B9E87F4E"/>
+    <w:lvl w:ilvl="0" w:tplc="04020001">
+      <w:start w:val="1"/>
+      <w:numFmt w:val="bullet"/>
+      <w:lvlText w:val=""/>
+      <w:lvlJc w:val="left"/>
+      <w:pPr>
+        <w:ind w:left="720" w:hanging="360"/>
+      </w:pPr>
+      <w:rPr>
+        <w:rFonts w:ascii="Symbol" w:hAnsi="Symbol" w:hint="default"/>
+      </w:rPr>
+    </w:lvl>
+    <w:lvl w:ilvl="1" w:tplc="04020003">
+      <w:start w:val="1"/>
+      <w:numFmt w:val="bullet"/>
+      <w:lvlText w:val="o"/>
+      <w:lvlJc w:val="left"/>
+      <w:pPr>
+        <w:ind w:left="1440" w:hanging="360"/>
+      </w:pPr>
+      <w:rPr>
+        <w:rFonts w:ascii="Courier New" w:hAnsi="Courier New" w:cs="Courier New" w:hint="default"/>
+      </w:rPr>
+    </w:lvl>
+    <w:lvl w:ilvl="2" w:tplc="04020005" w:tentative="1">
+      <w:start w:val="1"/>
+      <w:numFmt w:val="bullet"/>
+      <w:lvlText w:val=""/>
+      <w:lvlJc w:val="left"/>
+      <w:pPr>
+        <w:ind w:left="2160" w:hanging="360"/>
+      </w:pPr>
+      <w:rPr>
+        <w:rFonts w:ascii="Wingdings" w:hAnsi="Wingdings" w:hint="default"/>
+      </w:rPr>
+    </w:lvl>
+    <w:lvl w:ilvl="3" w:tplc="04020001" w:tentative="1">
+      <w:start w:val="1"/>
+      <w:numFmt w:val="bullet"/>
+      <w:lvlText w:val=""/>
+      <w:lvlJc w:val="left"/>
+      <w:pPr>
+        <w:ind w:left="2880" w:hanging="360"/>
+      </w:pPr>
+      <w:rPr>
+        <w:rFonts w:ascii="Symbol" w:hAnsi="Symbol" w:hint="default"/>
+      </w:rPr>
+    </w:lvl>
+    <w:lvl w:ilvl="4" w:tplc="04020003" w:tentative="1">
+      <w:start w:val="1"/>
+      <w:numFmt w:val="bullet"/>
+      <w:lvlText w:val="o"/>
+      <w:lvlJc w:val="left"/>
+      <w:pPr>
+        <w:ind w:left="3600" w:hanging="360"/>
+      </w:pPr>
+      <w:rPr>
+        <w:rFonts w:ascii="Courier New" w:hAnsi="Courier New" w:cs="Courier New" w:hint="default"/>
+      </w:rPr>
+    </w:lvl>
+    <w:lvl w:ilvl="5" w:tplc="04020005" w:tentative="1">
+      <w:start w:val="1"/>
+      <w:numFmt w:val="bullet"/>
+      <w:lvlText w:val=""/>
+      <w:lvlJc w:val="left"/>
+      <w:pPr>
+        <w:ind w:left="4320" w:hanging="360"/>
+      </w:pPr>
+      <w:rPr>
+        <w:rFonts w:ascii="Wingdings" w:hAnsi="Wingdings" w:hint="default"/>
+      </w:rPr>
+    </w:lvl>
+    <w:lvl w:ilvl="6" w:tplc="04020001" w:tentative="1">
+      <w:start w:val="1"/>
+      <w:numFmt w:val="bullet"/>
+      <w:lvlText w:val=""/>
+      <w:lvlJc w:val="left"/>
+      <w:pPr>
+        <w:ind w:left="5040" w:hanging="360"/>
+      </w:pPr>
+      <w:rPr>
+        <w:rFonts w:ascii="Symbol" w:hAnsi="Symbol" w:hint="default"/>
+      </w:rPr>
+    </w:lvl>
+    <w:lvl w:ilvl="7" w:tplc="04020003" w:tentative="1">
+      <w:start w:val="1"/>
+      <w:numFmt w:val="bullet"/>
+      <w:lvlText w:val="o"/>
+      <w:lvlJc w:val="left"/>
+      <w:pPr>
+        <w:ind w:left="5760" w:hanging="360"/>
+      </w:pPr>
+      <w:rPr>
+        <w:rFonts w:ascii="Courier New" w:hAnsi="Courier New" w:cs="Courier New" w:hint="default"/>
+      </w:rPr>
+    </w:lvl>
+    <w:lvl w:ilvl="8" w:tplc="04020005" w:tentative="1">
+      <w:start w:val="1"/>
+      <w:numFmt w:val="bullet"/>
+      <w:lvlText w:val=""/>
+      <w:lvlJc w:val="left"/>
+      <w:pPr>
+        <w:ind w:left="6480" w:hanging="360"/>
+      </w:pPr>
+      <w:rPr>
+        <w:rFonts w:ascii="Wingdings" w:hAnsi="Wingdings" w:hint="default"/>
+      </w:rPr>
+    </w:lvl>
+  </w:abstractNum>
+  <w:abstractNum w:abstractNumId="1" w15:restartNumberingAfterBreak="0">
     <w:nsid w:val="1BC216CA"/>
     <w:multiLevelType w:val="hybridMultilevel"/>
     <w:tmpl w:val="CE180378"/>
@@ -597,13 +2133,16 @@
     </w:lvl>
   </w:abstractNum>
   <w:num w:numId="1">
+    <w:abstractNumId w:val="1"/>
+  </w:num>
+  <w:num w:numId="2">
     <w:abstractNumId w:val="0"/>
   </w:num>
 </w:numbering>
 </file>
 
 <file path=word/styles.xml><?xml version="1.0" encoding="utf-8"?>
-<w:styles xmlns:mc="http://schemas.openxmlformats.org/markup-compatibility/2006" xmlns:r="http://schemas.openxmlformats.org/officeDocument/2006/relationships" xmlns:w="http://schemas.openxmlformats.org/wordprocessingml/2006/main" xmlns:w14="http://schemas.microsoft.com/office/word/2010/wordml" xmlns:w15="http://schemas.microsoft.com/office/word/2012/wordml" xmlns:w16se="http://schemas.microsoft.com/office/word/2015/wordml/symex" mc:Ignorable="w14 w15 w16se">
+<w:styles xmlns:mc="http://schemas.openxmlformats.org/markup-compatibility/2006" xmlns:r="http://schemas.openxmlformats.org/officeDocument/2006/relationships" xmlns:w="http://schemas.openxmlformats.org/wordprocessingml/2006/main" xmlns:w14="http://schemas.microsoft.com/office/word/2010/wordml" xmlns:w15="http://schemas.microsoft.com/office/word/2012/wordml" xmlns:w16cex="http://schemas.microsoft.com/office/word/2018/wordml/cex" xmlns:w16cid="http://schemas.microsoft.com/office/word/2016/wordml/cid" xmlns:w16="http://schemas.microsoft.com/office/word/2018/wordml" xmlns:w16sdtdh="http://schemas.microsoft.com/office/word/2020/wordml/sdtdatahash" xmlns:w16se="http://schemas.microsoft.com/office/word/2015/wordml/symex" mc:Ignorable="w14 w15 w16se w16cid w16 w16cex w16sdtdh">
   <w:docDefaults>
     <w:rPrDefault>
       <w:rPr>
@@ -619,7 +2158,7 @@
       </w:pPr>
     </w:pPrDefault>
   </w:docDefaults>
-  <w:latentStyles w:defLockedState="0" w:defUIPriority="99" w:defSemiHidden="0" w:defUnhideWhenUsed="0" w:defQFormat="0" w:count="371">
+  <w:latentStyles w:defLockedState="0" w:defUIPriority="99" w:defSemiHidden="0" w:defUnhideWhenUsed="0" w:defQFormat="0" w:count="376">
     <w:lsdException w:name="Normal" w:uiPriority="0" w:qFormat="1"/>
     <w:lsdException w:name="heading 1" w:uiPriority="9" w:qFormat="1"/>
     <w:lsdException w:name="heading 2" w:semiHidden="1" w:uiPriority="9" w:unhideWhenUsed="1" w:qFormat="1"/>
@@ -725,7 +2264,6 @@
     <w:lsdException w:name="HTML Sample" w:semiHidden="1" w:unhideWhenUsed="1"/>
     <w:lsdException w:name="HTML Typewriter" w:semiHidden="1" w:unhideWhenUsed="1"/>
     <w:lsdException w:name="HTML Variable" w:semiHidden="1" w:unhideWhenUsed="1"/>
-    <w:lsdException w:name="Normal Table" w:semiHidden="1" w:unhideWhenUsed="1"/>
     <w:lsdException w:name="annotation subject" w:semiHidden="1" w:unhideWhenUsed="1"/>
     <w:lsdException w:name="No List" w:semiHidden="1" w:unhideWhenUsed="1"/>
     <w:lsdException w:name="Outline List 1" w:semiHidden="1" w:unhideWhenUsed="1"/>
@@ -768,11 +2306,8 @@
     <w:lsdException w:name="Table Contemporary" w:semiHidden="1" w:unhideWhenUsed="1"/>
     <w:lsdException w:name="Table Elegant" w:semiHidden="1" w:unhideWhenUsed="1"/>
     <w:lsdException w:name="Table Professional" w:semiHidden="1" w:unhideWhenUsed="1"/>
-    <w:lsdException w:name="Table Subtle 1" w:semiHidden="1" w:unhideWhenUsed="1"/>
     <w:lsdException w:name="Table Subtle 2" w:semiHidden="1" w:unhideWhenUsed="1"/>
     <w:lsdException w:name="Table Web 1" w:semiHidden="1" w:unhideWhenUsed="1"/>
-    <w:lsdException w:name="Table Web 2" w:semiHidden="1" w:unhideWhenUsed="1"/>
-    <w:lsdException w:name="Table Web 3" w:semiHidden="1" w:unhideWhenUsed="1"/>
     <w:lsdException w:name="Balloon Text" w:semiHidden="1" w:unhideWhenUsed="1"/>
     <w:lsdException w:name="Table Grid" w:uiPriority="39"/>
     <w:lsdException w:name="Table Theme" w:semiHidden="1" w:unhideWhenUsed="1"/>
@@ -991,6 +2526,11 @@
     <w:lsdException w:name="List Table 5 Dark Accent 6" w:uiPriority="50"/>
     <w:lsdException w:name="List Table 6 Colorful Accent 6" w:uiPriority="51"/>
     <w:lsdException w:name="List Table 7 Colorful Accent 6" w:uiPriority="52"/>
+    <w:lsdException w:name="Mention" w:semiHidden="1" w:unhideWhenUsed="1"/>
+    <w:lsdException w:name="Smart Hyperlink" w:semiHidden="1" w:unhideWhenUsed="1"/>
+    <w:lsdException w:name="Hashtag" w:semiHidden="1" w:unhideWhenUsed="1"/>
+    <w:lsdException w:name="Unresolved Mention" w:semiHidden="1" w:unhideWhenUsed="1"/>
+    <w:lsdException w:name="Smart Link" w:semiHidden="1" w:unhideWhenUsed="1"/>
   </w:latentStyles>
   <w:style w:type="paragraph" w:default="1" w:styleId="Normal">
     <w:name w:val="Normal"/>
@@ -1003,10 +2543,50 @@
       <w:lang w:val="bg-BG"/>
     </w:rPr>
   </w:style>
+  <w:style w:type="paragraph" w:styleId="Heading1">
+    <w:name w:val="heading 1"/>
+    <w:basedOn w:val="Normal"/>
+    <w:next w:val="Normal"/>
+    <w:link w:val="Heading1Char"/>
+    <w:uiPriority w:val="9"/>
+    <w:qFormat/>
+    <w:rsid w:val="000842E6"/>
+    <w:pPr>
+      <w:outlineLvl w:val="0"/>
+    </w:pPr>
+    <w:rPr>
+      <w:b/>
+      <w:bCs/>
+      <w:sz w:val="32"/>
+      <w:szCs w:val="32"/>
+    </w:rPr>
+  </w:style>
+  <w:style w:type="paragraph" w:styleId="Heading2">
+    <w:name w:val="heading 2"/>
+    <w:basedOn w:val="Normal"/>
+    <w:next w:val="Normal"/>
+    <w:link w:val="Heading2Char"/>
+    <w:uiPriority w:val="9"/>
+    <w:unhideWhenUsed/>
+    <w:qFormat/>
+    <w:rsid w:val="009D0DAE"/>
+    <w:pPr>
+      <w:keepNext/>
+      <w:keepLines/>
+      <w:spacing w:before="40" w:after="0"/>
+      <w:outlineLvl w:val="1"/>
+    </w:pPr>
+    <w:rPr>
+      <w:rFonts w:eastAsiaTheme="majorEastAsia"/>
+      <w:b/>
+      <w:bCs/>
+      <w:sz w:val="26"/>
+      <w:szCs w:val="26"/>
+    </w:rPr>
+  </w:style>
   <w:style w:type="character" w:default="1" w:styleId="DefaultParagraphFont">
     <w:name w:val="Default Paragraph Font"/>
     <w:uiPriority w:val="1"/>
-    <w:semiHidden/>
     <w:unhideWhenUsed/>
   </w:style>
   <w:style w:type="table" w:default="1" w:styleId="TableNormal">
@@ -1076,6 +2656,111 @@
       <w:ind w:left="720"/>
       <w:contextualSpacing/>
     </w:pPr>
+  </w:style>
+  <w:style w:type="character" w:customStyle="1" w:styleId="Heading1Char">
+    <w:name w:val="Heading 1 Char"/>
+    <w:basedOn w:val="DefaultParagraphFont"/>
+    <w:link w:val="Heading1"/>
+    <w:uiPriority w:val="9"/>
+    <w:rsid w:val="000842E6"/>
+    <w:rPr>
+      <w:rFonts w:ascii="Times New Roman" w:hAnsi="Times New Roman" w:cs="Times New Roman"/>
+      <w:b/>
+      <w:bCs/>
+      <w:sz w:val="32"/>
+      <w:szCs w:val="32"/>
+      <w:lang w:val="bg-BG"/>
+    </w:rPr>
+  </w:style>
+  <w:style w:type="character" w:customStyle="1" w:styleId="Heading2Char">
+    <w:name w:val="Heading 2 Char"/>
+    <w:basedOn w:val="DefaultParagraphFont"/>
+    <w:link w:val="Heading2"/>
+    <w:uiPriority w:val="9"/>
+    <w:rsid w:val="009D0DAE"/>
+    <w:rPr>
+      <w:rFonts w:ascii="Times New Roman" w:eastAsiaTheme="majorEastAsia" w:hAnsi="Times New Roman" w:cs="Times New Roman"/>
+      <w:b/>
+      <w:bCs/>
+      <w:sz w:val="26"/>
+      <w:szCs w:val="26"/>
+      <w:lang w:val="bg-BG"/>
+    </w:rPr>
+  </w:style>
+  <w:style w:type="table" w:styleId="TableGrid">
+    <w:name w:val="Table Grid"/>
+    <w:basedOn w:val="TableNormal"/>
+    <w:uiPriority w:val="39"/>
+    <w:rsid w:val="00F21211"/>
+    <w:pPr>
+      <w:spacing w:after="0" w:line="240" w:lineRule="auto"/>
+    </w:pPr>
+    <w:tblPr>
+      <w:tblBorders>
+        <w:top w:val="single" w:sz="4" w:space="0" w:color="auto"/>
+        <w:left w:val="single" w:sz="4" w:space="0" w:color="auto"/>
+        <w:bottom w:val="single" w:sz="4" w:space="0" w:color="auto"/>
+        <w:right w:val="single" w:sz="4" w:space="0" w:color="auto"/>
+        <w:insideH w:val="single" w:sz="4" w:space="0" w:color="auto"/>
+        <w:insideV w:val="single" w:sz="4" w:space="0" w:color="auto"/>
+      </w:tblBorders>
+    </w:tblPr>
+  </w:style>
+  <w:style w:type="paragraph" w:styleId="Header">
+    <w:name w:val="header"/>
+    <w:basedOn w:val="Normal"/>
+    <w:link w:val="HeaderChar"/>
+    <w:uiPriority w:val="99"/>
+    <w:unhideWhenUsed/>
+    <w:rsid w:val="001E4DFF"/>
+    <w:pPr>
+      <w:tabs>
+        <w:tab w:val="center" w:pos="4536"/>
+        <w:tab w:val="right" w:pos="9072"/>
+      </w:tabs>
+      <w:spacing w:after="0" w:line="240" w:lineRule="auto"/>
+    </w:pPr>
+  </w:style>
+  <w:style w:type="character" w:customStyle="1" w:styleId="HeaderChar">
+    <w:name w:val="Header Char"/>
+    <w:basedOn w:val="DefaultParagraphFont"/>
+    <w:link w:val="Header"/>
+    <w:uiPriority w:val="99"/>
+    <w:rsid w:val="001E4DFF"/>
+    <w:rPr>
+      <w:rFonts w:ascii="Times New Roman" w:hAnsi="Times New Roman" w:cs="Times New Roman"/>
+      <w:sz w:val="24"/>
+      <w:szCs w:val="24"/>
+      <w:lang w:val="bg-BG"/>
+    </w:rPr>
+  </w:style>
+  <w:style w:type="paragraph" w:styleId="Footer">
+    <w:name w:val="footer"/>
+    <w:basedOn w:val="Normal"/>
+    <w:link w:val="FooterChar"/>
+    <w:uiPriority w:val="99"/>
+    <w:unhideWhenUsed/>
+    <w:rsid w:val="001E4DFF"/>
+    <w:pPr>
+      <w:tabs>
+        <w:tab w:val="center" w:pos="4536"/>
+        <w:tab w:val="right" w:pos="9072"/>
+      </w:tabs>
+      <w:spacing w:after="0" w:line="240" w:lineRule="auto"/>
+    </w:pPr>
+  </w:style>
+  <w:style w:type="character" w:customStyle="1" w:styleId="FooterChar">
+    <w:name w:val="Footer Char"/>
+    <w:basedOn w:val="DefaultParagraphFont"/>
+    <w:link w:val="Footer"/>
+    <w:uiPriority w:val="99"/>
+    <w:rsid w:val="001E4DFF"/>
+    <w:rPr>
+      <w:rFonts w:ascii="Times New Roman" w:hAnsi="Times New Roman" w:cs="Times New Roman"/>
+      <w:sz w:val="24"/>
+      <w:szCs w:val="24"/>
+      <w:lang w:val="bg-BG"/>
+    </w:rPr>
   </w:style>
 </w:styles>
 </file>

</xml_diff>

<commit_message>
Remove temporary files, add figure notation and flowchart to docs
</commit_message>
<xml_diff>
--- a/Пишеща_машина.docx
+++ b/Пишеща_машина.docx
@@ -1,6 +1,6 @@
 
 <file path=word/document.xml><?xml version="1.0" encoding="utf-8"?>
-<w:document xmlns:wpc="http://schemas.microsoft.com/office/word/2010/wordprocessingCanvas" xmlns:cx="http://schemas.microsoft.com/office/drawing/2014/chartex" xmlns:cx1="http://schemas.microsoft.com/office/drawing/2015/9/8/chartex" xmlns:cx2="http://schemas.microsoft.com/office/drawing/2015/10/21/chartex" xmlns:cx3="http://schemas.microsoft.com/office/drawing/2016/5/9/chartex" xmlns:cx4="http://schemas.microsoft.com/office/drawing/2016/5/10/chartex" xmlns:cx5="http://schemas.microsoft.com/office/drawing/2016/5/11/chartex" xmlns:cx6="http://schemas.microsoft.com/office/drawing/2016/5/12/chartex" xmlns:cx7="http://schemas.microsoft.com/office/drawing/2016/5/13/chartex" xmlns:cx8="http://schemas.microsoft.com/office/drawing/2016/5/14/chartex" xmlns:mc="http://schemas.openxmlformats.org/markup-compatibility/2006" xmlns:aink="http://schemas.microsoft.com/office/drawing/2016/ink" xmlns:am3d="http://schemas.microsoft.com/office/drawing/2017/model3d" xmlns:o="urn:schemas-microsoft-com:office:office" xmlns:r="http://schemas.openxmlformats.org/officeDocument/2006/relationships" xmlns:m="http://schemas.openxmlformats.org/officeDocument/2006/math" xmlns:v="urn:schemas-microsoft-com:vml" xmlns:wp14="http://schemas.microsoft.com/office/word/2010/wordprocessingDrawing" xmlns:wp="http://schemas.openxmlformats.org/drawingml/2006/wordprocessingDrawing" xmlns:w10="urn:schemas-microsoft-com:office:word" xmlns:w="http://schemas.openxmlformats.org/wordprocessingml/2006/main" xmlns:w14="http://schemas.microsoft.com/office/word/2010/wordml" xmlns:w15="http://schemas.microsoft.com/office/word/2012/wordml" xmlns:w16cex="http://schemas.microsoft.com/office/word/2018/wordml/cex" xmlns:w16cid="http://schemas.microsoft.com/office/word/2016/wordml/cid" xmlns:w16="http://schemas.microsoft.com/office/word/2018/wordml" xmlns:w16sdtdh="http://schemas.microsoft.com/office/word/2020/wordml/sdtdatahash" xmlns:w16se="http://schemas.microsoft.com/office/word/2015/wordml/symex" xmlns:wpg="http://schemas.microsoft.com/office/word/2010/wordprocessingGroup" xmlns:wpi="http://schemas.microsoft.com/office/word/2010/wordprocessingInk" xmlns:wne="http://schemas.microsoft.com/office/word/2006/wordml" xmlns:wps="http://schemas.microsoft.com/office/word/2010/wordprocessingShape" mc:Ignorable="w14 w15 w16se w16cid w16 w16cex w16sdtdh wp14">
+<w:document xmlns:wpc="http://schemas.microsoft.com/office/word/2010/wordprocessingCanvas" xmlns:cx="http://schemas.microsoft.com/office/drawing/2014/chartex" xmlns:cx1="http://schemas.microsoft.com/office/drawing/2015/9/8/chartex" xmlns:mc="http://schemas.openxmlformats.org/markup-compatibility/2006" xmlns:o="urn:schemas-microsoft-com:office:office" xmlns:r="http://schemas.openxmlformats.org/officeDocument/2006/relationships" xmlns:m="http://schemas.openxmlformats.org/officeDocument/2006/math" xmlns:v="urn:schemas-microsoft-com:vml" xmlns:wp14="http://schemas.microsoft.com/office/word/2010/wordprocessingDrawing" xmlns:wp="http://schemas.openxmlformats.org/drawingml/2006/wordprocessingDrawing" xmlns:w10="urn:schemas-microsoft-com:office:word" xmlns:w="http://schemas.openxmlformats.org/wordprocessingml/2006/main" xmlns:w14="http://schemas.microsoft.com/office/word/2010/wordml" xmlns:w15="http://schemas.microsoft.com/office/word/2012/wordml" xmlns:w16se="http://schemas.microsoft.com/office/word/2015/wordml/symex" xmlns:wpg="http://schemas.microsoft.com/office/word/2010/wordprocessingGroup" xmlns:wpi="http://schemas.microsoft.com/office/word/2010/wordprocessingInk" xmlns:wne="http://schemas.microsoft.com/office/word/2006/wordml" xmlns:wps="http://schemas.microsoft.com/office/word/2010/wordprocessingShape" mc:Ignorable="w14 w15 w16se wp14">
   <w:body>
     <w:p>
       <w:pPr>
@@ -253,19 +253,28 @@
         <w:t>0225</w:t>
       </w:r>
       <w:r>
-        <w:t xml:space="preserve"> (снимка 1)</w:t>
-      </w:r>
-      <w:r>
-        <w:rPr>
-          <w:lang w:val="en-US"/>
-        </w:rPr>
+        <w:t xml:space="preserve"> (</w:t>
+      </w:r>
+      <w:r>
+        <w:t>фиг.</w:t>
+      </w:r>
+      <w:r>
+        <w:t xml:space="preserve"> 1)</w:t>
+      </w:r>
+      <w:r>
         <w:t xml:space="preserve">, </w:t>
       </w:r>
       <w:r>
         <w:t>от който да извадя стъпковите мотори</w:t>
       </w:r>
       <w:r>
-        <w:t>. Започнах да разглабям принтера, като махнах страничните панели (снимки 2 и 3).</w:t>
+        <w:t>. Започнах да разглабям принтера, като махнах страничните панели (</w:t>
+      </w:r>
+      <w:r>
+        <w:t>фиг.</w:t>
+      </w:r>
+      <w:r>
+        <w:t xml:space="preserve"> 2 и 3).</w:t>
       </w:r>
     </w:p>
     <w:p>
@@ -337,12 +346,18 @@
         </w:drawing>
       </w:r>
       <w:r>
+        <w:t xml:space="preserve">Фигура </w:t>
+      </w:r>
+      <w:r>
         <w:rPr>
           <w:lang w:val="en-US"/>
         </w:rPr>
         <w:t>1.</w:t>
       </w:r>
       <w:r>
+        <w:t>1</w:t>
+      </w:r>
+      <w:r>
         <w:rPr>
           <w:lang w:val="en-US"/>
         </w:rPr>
@@ -387,8 +402,10 @@
     </w:p>
     <w:p>
       <w:pPr>
-        <w:ind w:firstLine="720"/>
-        <w:jc w:val="both"/>
+        <w:jc w:val="both"/>
+        <w:rPr>
+          <w:lang w:val="en-US"/>
+        </w:rPr>
       </w:pPr>
       <w:r>
         <w:rPr>
@@ -514,58 +531,81 @@
         </w:drawing>
       </w:r>
       <w:r>
-        <w:t>2.</w:t>
-      </w:r>
-      <w:r>
-        <w:rPr>
-          <w:lang w:val="en-US"/>
-        </w:rPr>
-        <w:tab/>
-      </w:r>
-      <w:r>
-        <w:rPr>
-          <w:lang w:val="en-US"/>
-        </w:rPr>
-        <w:tab/>
-      </w:r>
-      <w:r>
-        <w:rPr>
-          <w:lang w:val="en-US"/>
-        </w:rPr>
-        <w:tab/>
-      </w:r>
-      <w:r>
-        <w:rPr>
-          <w:lang w:val="en-US"/>
-        </w:rPr>
-        <w:tab/>
-      </w:r>
-      <w:r>
-        <w:rPr>
-          <w:lang w:val="en-US"/>
-        </w:rPr>
-        <w:tab/>
-      </w:r>
-      <w:r>
-        <w:rPr>
-          <w:lang w:val="en-US"/>
-        </w:rPr>
-        <w:tab/>
-      </w:r>
-      <w:r>
-        <w:rPr>
-          <w:lang w:val="en-US"/>
-        </w:rPr>
-        <w:tab/>
-      </w:r>
-      <w:r>
-        <w:rPr>
-          <w:lang w:val="en-US"/>
-        </w:rPr>
-        <w:tab/>
-      </w:r>
-      <w:r>
-        <w:t>3.</w:t>
+        <w:rPr>
+          <w:lang w:val="en-US"/>
+        </w:rPr>
+        <w:tab/>
+      </w:r>
+      <w:r>
+        <w:rPr>
+          <w:lang w:val="en-US"/>
+        </w:rPr>
+        <w:tab/>
+      </w:r>
+      <w:r>
+        <w:rPr>
+          <w:lang w:val="en-US"/>
+        </w:rPr>
+        <w:tab/>
+      </w:r>
+      <w:r>
+        <w:rPr>
+          <w:lang w:val="en-US"/>
+        </w:rPr>
+        <w:tab/>
+      </w:r>
+      <w:r>
+        <w:rPr>
+          <w:lang w:val="en-US"/>
+        </w:rPr>
+        <w:tab/>
+      </w:r>
+    </w:p>
+    <w:p>
+      <w:pPr>
+        <w:jc w:val="both"/>
+      </w:pPr>
+      <w:r>
+        <w:t>Фигура 1.2</w:t>
+      </w:r>
+      <w:r>
+        <w:rPr>
+          <w:lang w:val="en-US"/>
+        </w:rPr>
+        <w:tab/>
+      </w:r>
+      <w:r>
+        <w:rPr>
+          <w:lang w:val="en-US"/>
+        </w:rPr>
+        <w:tab/>
+      </w:r>
+      <w:r>
+        <w:rPr>
+          <w:lang w:val="en-US"/>
+        </w:rPr>
+        <w:tab/>
+      </w:r>
+      <w:r>
+        <w:rPr>
+          <w:lang w:val="en-US"/>
+        </w:rPr>
+        <w:tab/>
+      </w:r>
+      <w:r>
+        <w:rPr>
+          <w:lang w:val="en-US"/>
+        </w:rPr>
+        <w:tab/>
+      </w:r>
+      <w:r>
+        <w:rPr>
+          <w:lang w:val="en-US"/>
+        </w:rPr>
+        <w:tab/>
+      </w:r>
+      <w:r>
+        <w:t>Фигура 1.3</w:t>
       </w:r>
     </w:p>
     <w:p>
@@ -581,6 +621,7 @@
       <w:r>
         <w:rPr>
           <w:noProof/>
+          <w:lang w:val="en-US"/>
         </w:rPr>
         <w:drawing>
           <wp:anchor distT="0" distB="0" distL="114300" distR="114300" simplePos="0" relativeHeight="251661312" behindDoc="0" locked="0" layoutInCell="1" allowOverlap="1" wp14:anchorId="76BBBBF1" wp14:editId="6AA2A0BD">
@@ -636,7 +677,18 @@
         <w:t>Под страничните панели открих платка, вентилатор и зъбни колела. След като свалих и страничните панели заедно с тонера се откри дънната платка на принтера</w:t>
       </w:r>
       <w:r>
-        <w:t xml:space="preserve"> (снимки 4 и 5)</w:t>
+        <w:t xml:space="preserve"> (</w:t>
+      </w:r>
+      <w:r>
+        <w:t>фиг.</w:t>
+      </w:r>
+      <w:r>
+        <w:t xml:space="preserve"> 4 </w:t>
+      </w:r>
+      <w:bookmarkStart w:id="0" w:name="_GoBack"/>
+      <w:bookmarkEnd w:id="0"/>
+      <w:r>
+        <w:t>и 5)</w:t>
       </w:r>
     </w:p>
     <w:p>
@@ -646,6 +698,7 @@
       <w:r>
         <w:rPr>
           <w:noProof/>
+          <w:lang w:val="en-US"/>
         </w:rPr>
         <w:drawing>
           <wp:anchor distT="0" distB="0" distL="114300" distR="114300" simplePos="0" relativeHeight="251662336" behindDoc="0" locked="0" layoutInCell="1" allowOverlap="1" wp14:anchorId="71DAA920" wp14:editId="339E1E75">
@@ -707,7 +760,7 @@
         <w:rPr>
           <w:noProof/>
         </w:rPr>
-        <w:t>4.</w:t>
+        <w:t>Фигура 1.4</w:t>
       </w:r>
       <w:r>
         <w:rPr>
@@ -756,7 +809,12 @@
           <w:noProof/>
         </w:rPr>
         <w:tab/>
-        <w:t>5.</w:t>
+      </w:r>
+      <w:r>
+        <w:rPr>
+          <w:noProof/>
+        </w:rPr>
+        <w:t>Фигура 1.5</w:t>
       </w:r>
       <w:r>
         <w:rPr>
@@ -777,7 +835,10 @@
         <w:t>Скоро след това стигнах и до моторите, единият от които задвижваше зъбните колела, а другият беше в черната кутия с лазера</w:t>
       </w:r>
       <w:r>
-        <w:t xml:space="preserve"> (снимки 5 и 6)</w:t>
+        <w:t xml:space="preserve"> (фигури 6, 7 и 8</w:t>
+      </w:r>
+      <w:r>
+        <w:t>)</w:t>
       </w:r>
       <w:r>
         <w:t>.</w:t>
@@ -788,25 +849,28 @@
         <w:jc w:val="both"/>
       </w:pPr>
       <w:r>
-        <w:t>5.</w:t>
-      </w:r>
-      <w:r>
-        <w:tab/>
-      </w:r>
-      <w:r>
-        <w:tab/>
-      </w:r>
-      <w:r>
-        <w:tab/>
-      </w:r>
-      <w:r>
-        <w:tab/>
-      </w:r>
-      <w:r>
-        <w:tab/>
-      </w:r>
-      <w:r>
-        <w:tab/>
+        <w:t>Фигура 1.6</w:t>
+      </w:r>
+      <w:r>
+        <w:tab/>
+      </w:r>
+      <w:r>
+        <w:tab/>
+      </w:r>
+      <w:r>
+        <w:tab/>
+      </w:r>
+      <w:r>
+        <w:tab/>
+      </w:r>
+      <w:r>
+        <w:tab/>
+      </w:r>
+      <w:r>
+        <w:tab/>
+      </w:r>
+      <w:r>
+        <w:t>Фигура 1.7</w:t>
       </w:r>
     </w:p>
     <w:p>
@@ -816,6 +880,7 @@
       <w:r>
         <w:rPr>
           <w:noProof/>
+          <w:lang w:val="en-US"/>
         </w:rPr>
         <w:drawing>
           <wp:anchor distT="0" distB="0" distL="114300" distR="114300" simplePos="0" relativeHeight="251663360" behindDoc="0" locked="0" layoutInCell="1" allowOverlap="1" wp14:anchorId="772EFC12" wp14:editId="40A12BF6">
@@ -881,6 +946,7 @@
       <w:r>
         <w:rPr>
           <w:noProof/>
+          <w:lang w:val="en-US"/>
         </w:rPr>
         <w:drawing>
           <wp:anchor distT="0" distB="0" distL="114300" distR="114300" simplePos="0" relativeHeight="251664384" behindDoc="0" locked="0" layoutInCell="1" allowOverlap="1" wp14:anchorId="54C3E15C" wp14:editId="022050AA">
@@ -995,6 +1061,7 @@
       <w:r>
         <w:rPr>
           <w:noProof/>
+          <w:lang w:val="en-US"/>
         </w:rPr>
         <w:drawing>
           <wp:inline distT="0" distB="0" distL="0" distR="0" wp14:anchorId="325C1794" wp14:editId="12015558">
@@ -1494,6 +1561,7 @@
       <w:r>
         <w:rPr>
           <w:noProof/>
+          <w:lang w:val="en-US"/>
         </w:rPr>
         <w:drawing>
           <wp:anchor distT="0" distB="0" distL="114300" distR="114300" simplePos="0" relativeHeight="251665408" behindDoc="0" locked="0" layoutInCell="1" allowOverlap="1" wp14:anchorId="6D88734A" wp14:editId="6FA12B5E">
@@ -1570,7 +1638,25 @@
         <w:rPr>
           <w:lang w:val="en-US"/>
         </w:rPr>
-        <w:t>axis writing machine</w:t>
+        <w:t>axis</w:t>
+      </w:r>
+      <w:r>
+        <w:t xml:space="preserve"> </w:t>
+      </w:r>
+      <w:r>
+        <w:rPr>
+          <w:lang w:val="en-US"/>
+        </w:rPr>
+        <w:t>writing</w:t>
+      </w:r>
+      <w:r>
+        <w:t xml:space="preserve"> </w:t>
+      </w:r>
+      <w:r>
+        <w:rPr>
+          <w:lang w:val="en-US"/>
+        </w:rPr>
+        <w:t>machine</w:t>
       </w:r>
       <w:r>
         <w:t>“ п</w:t>
@@ -1594,7 +1680,10 @@
         <w:rPr>
           <w:lang w:val="en-US"/>
         </w:rPr>
-        <w:t xml:space="preserve">TQ, </w:t>
+        <w:t>TQ</w:t>
+      </w:r>
+      <w:r>
+        <w:t xml:space="preserve">, </w:t>
       </w:r>
       <w:r>
         <w:t xml:space="preserve">което се продава в </w:t>
@@ -1603,7 +1692,19 @@
         <w:rPr>
           <w:lang w:val="en-US"/>
         </w:rPr>
-        <w:t xml:space="preserve">amazon.com </w:t>
+        <w:t>amazon</w:t>
+      </w:r>
+      <w:r>
+        <w:t>.</w:t>
+      </w:r>
+      <w:r>
+        <w:rPr>
+          <w:lang w:val="en-US"/>
+        </w:rPr>
+        <w:t>com</w:t>
+      </w:r>
+      <w:r>
+        <w:t xml:space="preserve"> </w:t>
       </w:r>
       <w:r>
         <w:t>за $526,69.</w:t>
@@ -1625,9 +1726,6 @@
       </w:r>
       <w:proofErr w:type="spellEnd"/>
       <w:r>
-        <w:rPr>
-          <w:lang w:val="en-US"/>
-        </w:rPr>
         <w:t xml:space="preserve">, </w:t>
       </w:r>
       <w:r>
@@ -1643,9 +1741,6 @@
         <w:t xml:space="preserve"> На снимката</w:t>
       </w:r>
       <w:r>
-        <w:rPr>
-          <w:lang w:val="en-US"/>
-        </w:rPr>
         <w:t xml:space="preserve"> </w:t>
       </w:r>
       <w:r>
@@ -1660,106 +1755,67 @@
       </w:r>
       <w:proofErr w:type="spellEnd"/>
       <w:r>
-        <w:rPr>
-          <w:lang w:val="en-US"/>
-        </w:rPr>
         <w:t>:</w:t>
       </w:r>
     </w:p>
     <w:p>
       <w:pPr>
         <w:jc w:val="both"/>
-        <w:rPr>
-          <w:lang w:val="en-US"/>
-        </w:rPr>
-      </w:pPr>
-    </w:p>
-    <w:p>
-      <w:pPr>
-        <w:jc w:val="both"/>
-        <w:rPr>
-          <w:lang w:val="en-US"/>
-        </w:rPr>
-      </w:pPr>
-    </w:p>
-    <w:p>
-      <w:pPr>
-        <w:jc w:val="both"/>
-        <w:rPr>
-          <w:lang w:val="en-US"/>
-        </w:rPr>
-      </w:pPr>
-    </w:p>
-    <w:p>
-      <w:pPr>
-        <w:jc w:val="both"/>
-        <w:rPr>
-          <w:lang w:val="en-US"/>
-        </w:rPr>
-      </w:pPr>
-    </w:p>
-    <w:p>
-      <w:pPr>
-        <w:jc w:val="both"/>
-        <w:rPr>
-          <w:lang w:val="en-US"/>
-        </w:rPr>
-      </w:pPr>
-    </w:p>
-    <w:p>
-      <w:pPr>
-        <w:jc w:val="both"/>
-        <w:rPr>
-          <w:lang w:val="en-US"/>
-        </w:rPr>
-      </w:pPr>
-    </w:p>
-    <w:p>
-      <w:pPr>
-        <w:jc w:val="both"/>
-        <w:rPr>
-          <w:lang w:val="en-US"/>
-        </w:rPr>
-      </w:pPr>
-    </w:p>
-    <w:p>
-      <w:pPr>
-        <w:jc w:val="both"/>
-        <w:rPr>
-          <w:lang w:val="en-US"/>
-        </w:rPr>
-      </w:pPr>
-    </w:p>
-    <w:p>
-      <w:pPr>
-        <w:jc w:val="both"/>
-        <w:rPr>
-          <w:lang w:val="en-US"/>
-        </w:rPr>
-      </w:pPr>
-    </w:p>
-    <w:p>
-      <w:pPr>
-        <w:jc w:val="both"/>
-        <w:rPr>
-          <w:lang w:val="en-US"/>
-        </w:rPr>
-      </w:pPr>
-    </w:p>
-    <w:p>
-      <w:pPr>
-        <w:jc w:val="both"/>
-        <w:rPr>
-          <w:lang w:val="en-US"/>
-        </w:rPr>
-      </w:pPr>
-    </w:p>
-    <w:p>
-      <w:pPr>
-        <w:jc w:val="both"/>
-        <w:rPr>
-          <w:lang w:val="en-US"/>
-        </w:rPr>
+      </w:pPr>
+    </w:p>
+    <w:p>
+      <w:pPr>
+        <w:jc w:val="both"/>
+      </w:pPr>
+    </w:p>
+    <w:p>
+      <w:pPr>
+        <w:jc w:val="both"/>
+      </w:pPr>
+    </w:p>
+    <w:p>
+      <w:pPr>
+        <w:jc w:val="both"/>
+      </w:pPr>
+    </w:p>
+    <w:p>
+      <w:pPr>
+        <w:jc w:val="both"/>
+      </w:pPr>
+    </w:p>
+    <w:p>
+      <w:pPr>
+        <w:jc w:val="both"/>
+      </w:pPr>
+    </w:p>
+    <w:p>
+      <w:pPr>
+        <w:jc w:val="both"/>
+      </w:pPr>
+    </w:p>
+    <w:p>
+      <w:pPr>
+        <w:jc w:val="both"/>
+      </w:pPr>
+    </w:p>
+    <w:p>
+      <w:pPr>
+        <w:jc w:val="both"/>
+      </w:pPr>
+    </w:p>
+    <w:p>
+      <w:pPr>
+        <w:jc w:val="both"/>
+      </w:pPr>
+    </w:p>
+    <w:p>
+      <w:pPr>
+        <w:jc w:val="both"/>
+      </w:pPr>
+    </w:p>
+    <w:p>
+      <w:pPr>
+        <w:jc w:val="both"/>
       </w:pPr>
     </w:p>
     <w:p>
@@ -1802,7 +1858,7 @@
 </file>
 
 <file path=word/endnotes.xml><?xml version="1.0" encoding="utf-8"?>
-<w:endnotes xmlns:wpc="http://schemas.microsoft.com/office/word/2010/wordprocessingCanvas" xmlns:cx="http://schemas.microsoft.com/office/drawing/2014/chartex" xmlns:cx1="http://schemas.microsoft.com/office/drawing/2015/9/8/chartex" xmlns:cx2="http://schemas.microsoft.com/office/drawing/2015/10/21/chartex" xmlns:cx3="http://schemas.microsoft.com/office/drawing/2016/5/9/chartex" xmlns:cx4="http://schemas.microsoft.com/office/drawing/2016/5/10/chartex" xmlns:cx5="http://schemas.microsoft.com/office/drawing/2016/5/11/chartex" xmlns:cx6="http://schemas.microsoft.com/office/drawing/2016/5/12/chartex" xmlns:cx7="http://schemas.microsoft.com/office/drawing/2016/5/13/chartex" xmlns:cx8="http://schemas.microsoft.com/office/drawing/2016/5/14/chartex" xmlns:mc="http://schemas.openxmlformats.org/markup-compatibility/2006" xmlns:aink="http://schemas.microsoft.com/office/drawing/2016/ink" xmlns:am3d="http://schemas.microsoft.com/office/drawing/2017/model3d" xmlns:o="urn:schemas-microsoft-com:office:office" xmlns:r="http://schemas.openxmlformats.org/officeDocument/2006/relationships" xmlns:m="http://schemas.openxmlformats.org/officeDocument/2006/math" xmlns:v="urn:schemas-microsoft-com:vml" xmlns:wp14="http://schemas.microsoft.com/office/word/2010/wordprocessingDrawing" xmlns:wp="http://schemas.openxmlformats.org/drawingml/2006/wordprocessingDrawing" xmlns:w10="urn:schemas-microsoft-com:office:word" xmlns:w="http://schemas.openxmlformats.org/wordprocessingml/2006/main" xmlns:w14="http://schemas.microsoft.com/office/word/2010/wordml" xmlns:w15="http://schemas.microsoft.com/office/word/2012/wordml" xmlns:w16cex="http://schemas.microsoft.com/office/word/2018/wordml/cex" xmlns:w16cid="http://schemas.microsoft.com/office/word/2016/wordml/cid" xmlns:w16="http://schemas.microsoft.com/office/word/2018/wordml" xmlns:w16sdtdh="http://schemas.microsoft.com/office/word/2020/wordml/sdtdatahash" xmlns:w16se="http://schemas.microsoft.com/office/word/2015/wordml/symex" xmlns:wpg="http://schemas.microsoft.com/office/word/2010/wordprocessingGroup" xmlns:wpi="http://schemas.microsoft.com/office/word/2010/wordprocessingInk" xmlns:wne="http://schemas.microsoft.com/office/word/2006/wordml" xmlns:wps="http://schemas.microsoft.com/office/word/2010/wordprocessingShape" mc:Ignorable="w14 w15 w16se w16cid w16 w16cex w16sdtdh wp14">
+<w:endnotes xmlns:wpc="http://schemas.microsoft.com/office/word/2010/wordprocessingCanvas" xmlns:cx="http://schemas.microsoft.com/office/drawing/2014/chartex" xmlns:cx1="http://schemas.microsoft.com/office/drawing/2015/9/8/chartex" xmlns:mc="http://schemas.openxmlformats.org/markup-compatibility/2006" xmlns:o="urn:schemas-microsoft-com:office:office" xmlns:r="http://schemas.openxmlformats.org/officeDocument/2006/relationships" xmlns:m="http://schemas.openxmlformats.org/officeDocument/2006/math" xmlns:v="urn:schemas-microsoft-com:vml" xmlns:wp14="http://schemas.microsoft.com/office/word/2010/wordprocessingDrawing" xmlns:wp="http://schemas.openxmlformats.org/drawingml/2006/wordprocessingDrawing" xmlns:w10="urn:schemas-microsoft-com:office:word" xmlns:w="http://schemas.openxmlformats.org/wordprocessingml/2006/main" xmlns:w14="http://schemas.microsoft.com/office/word/2010/wordml" xmlns:w15="http://schemas.microsoft.com/office/word/2012/wordml" xmlns:w16se="http://schemas.microsoft.com/office/word/2015/wordml/symex" xmlns:wpg="http://schemas.microsoft.com/office/word/2010/wordprocessingGroup" xmlns:wpi="http://schemas.microsoft.com/office/word/2010/wordprocessingInk" xmlns:wne="http://schemas.microsoft.com/office/word/2006/wordml" xmlns:wps="http://schemas.microsoft.com/office/word/2010/wordprocessingShape" mc:Ignorable="w14 w15 w16se wp14">
   <w:endnote w:type="separator" w:id="-1">
     <w:p>
       <w:pPr>
@@ -1827,7 +1883,7 @@
 </file>
 
 <file path=word/footer1.xml><?xml version="1.0" encoding="utf-8"?>
-<w:ftr xmlns:wpc="http://schemas.microsoft.com/office/word/2010/wordprocessingCanvas" xmlns:cx="http://schemas.microsoft.com/office/drawing/2014/chartex" xmlns:cx1="http://schemas.microsoft.com/office/drawing/2015/9/8/chartex" xmlns:cx2="http://schemas.microsoft.com/office/drawing/2015/10/21/chartex" xmlns:cx3="http://schemas.microsoft.com/office/drawing/2016/5/9/chartex" xmlns:cx4="http://schemas.microsoft.com/office/drawing/2016/5/10/chartex" xmlns:cx5="http://schemas.microsoft.com/office/drawing/2016/5/11/chartex" xmlns:cx6="http://schemas.microsoft.com/office/drawing/2016/5/12/chartex" xmlns:cx7="http://schemas.microsoft.com/office/drawing/2016/5/13/chartex" xmlns:cx8="http://schemas.microsoft.com/office/drawing/2016/5/14/chartex" xmlns:mc="http://schemas.openxmlformats.org/markup-compatibility/2006" xmlns:aink="http://schemas.microsoft.com/office/drawing/2016/ink" xmlns:am3d="http://schemas.microsoft.com/office/drawing/2017/model3d" xmlns:o="urn:schemas-microsoft-com:office:office" xmlns:r="http://schemas.openxmlformats.org/officeDocument/2006/relationships" xmlns:m="http://schemas.openxmlformats.org/officeDocument/2006/math" xmlns:v="urn:schemas-microsoft-com:vml" xmlns:wp14="http://schemas.microsoft.com/office/word/2010/wordprocessingDrawing" xmlns:wp="http://schemas.openxmlformats.org/drawingml/2006/wordprocessingDrawing" xmlns:w10="urn:schemas-microsoft-com:office:word" xmlns:w="http://schemas.openxmlformats.org/wordprocessingml/2006/main" xmlns:w14="http://schemas.microsoft.com/office/word/2010/wordml" xmlns:w15="http://schemas.microsoft.com/office/word/2012/wordml" xmlns:w16cex="http://schemas.microsoft.com/office/word/2018/wordml/cex" xmlns:w16cid="http://schemas.microsoft.com/office/word/2016/wordml/cid" xmlns:w16="http://schemas.microsoft.com/office/word/2018/wordml" xmlns:w16sdtdh="http://schemas.microsoft.com/office/word/2020/wordml/sdtdatahash" xmlns:w16se="http://schemas.microsoft.com/office/word/2015/wordml/symex" xmlns:wpg="http://schemas.microsoft.com/office/word/2010/wordprocessingGroup" xmlns:wpi="http://schemas.microsoft.com/office/word/2010/wordprocessingInk" xmlns:wne="http://schemas.microsoft.com/office/word/2006/wordml" xmlns:wps="http://schemas.microsoft.com/office/word/2010/wordprocessingShape" mc:Ignorable="w14 w15 w16se w16cid w16 w16cex w16sdtdh wp14">
+<w:ftr xmlns:wpc="http://schemas.microsoft.com/office/word/2010/wordprocessingCanvas" xmlns:cx="http://schemas.microsoft.com/office/drawing/2014/chartex" xmlns:cx1="http://schemas.microsoft.com/office/drawing/2015/9/8/chartex" xmlns:mc="http://schemas.openxmlformats.org/markup-compatibility/2006" xmlns:o="urn:schemas-microsoft-com:office:office" xmlns:r="http://schemas.openxmlformats.org/officeDocument/2006/relationships" xmlns:m="http://schemas.openxmlformats.org/officeDocument/2006/math" xmlns:v="urn:schemas-microsoft-com:vml" xmlns:wp14="http://schemas.microsoft.com/office/word/2010/wordprocessingDrawing" xmlns:wp="http://schemas.openxmlformats.org/drawingml/2006/wordprocessingDrawing" xmlns:w10="urn:schemas-microsoft-com:office:word" xmlns:w="http://schemas.openxmlformats.org/wordprocessingml/2006/main" xmlns:w14="http://schemas.microsoft.com/office/word/2010/wordml" xmlns:w15="http://schemas.microsoft.com/office/word/2012/wordml" xmlns:w16se="http://schemas.microsoft.com/office/word/2015/wordml/symex" xmlns:wpg="http://schemas.microsoft.com/office/word/2010/wordprocessingGroup" xmlns:wpi="http://schemas.microsoft.com/office/word/2010/wordprocessingInk" xmlns:wne="http://schemas.microsoft.com/office/word/2006/wordml" xmlns:wps="http://schemas.microsoft.com/office/word/2010/wordprocessingShape" mc:Ignorable="w14 w15 w16se wp14">
   <w:sdt>
     <w:sdtPr>
       <w:id w:val="-1094086472"/>
@@ -1860,7 +1916,7 @@
           <w:rPr>
             <w:noProof/>
           </w:rPr>
-          <w:t>2</w:t>
+          <w:t>5</w:t>
         </w:r>
         <w:r>
           <w:rPr>
@@ -1880,7 +1936,7 @@
 </file>
 
 <file path=word/footnotes.xml><?xml version="1.0" encoding="utf-8"?>
-<w:footnotes xmlns:wpc="http://schemas.microsoft.com/office/word/2010/wordprocessingCanvas" xmlns:cx="http://schemas.microsoft.com/office/drawing/2014/chartex" xmlns:cx1="http://schemas.microsoft.com/office/drawing/2015/9/8/chartex" xmlns:cx2="http://schemas.microsoft.com/office/drawing/2015/10/21/chartex" xmlns:cx3="http://schemas.microsoft.com/office/drawing/2016/5/9/chartex" xmlns:cx4="http://schemas.microsoft.com/office/drawing/2016/5/10/chartex" xmlns:cx5="http://schemas.microsoft.com/office/drawing/2016/5/11/chartex" xmlns:cx6="http://schemas.microsoft.com/office/drawing/2016/5/12/chartex" xmlns:cx7="http://schemas.microsoft.com/office/drawing/2016/5/13/chartex" xmlns:cx8="http://schemas.microsoft.com/office/drawing/2016/5/14/chartex" xmlns:mc="http://schemas.openxmlformats.org/markup-compatibility/2006" xmlns:aink="http://schemas.microsoft.com/office/drawing/2016/ink" xmlns:am3d="http://schemas.microsoft.com/office/drawing/2017/model3d" xmlns:o="urn:schemas-microsoft-com:office:office" xmlns:r="http://schemas.openxmlformats.org/officeDocument/2006/relationships" xmlns:m="http://schemas.openxmlformats.org/officeDocument/2006/math" xmlns:v="urn:schemas-microsoft-com:vml" xmlns:wp14="http://schemas.microsoft.com/office/word/2010/wordprocessingDrawing" xmlns:wp="http://schemas.openxmlformats.org/drawingml/2006/wordprocessingDrawing" xmlns:w10="urn:schemas-microsoft-com:office:word" xmlns:w="http://schemas.openxmlformats.org/wordprocessingml/2006/main" xmlns:w14="http://schemas.microsoft.com/office/word/2010/wordml" xmlns:w15="http://schemas.microsoft.com/office/word/2012/wordml" xmlns:w16cex="http://schemas.microsoft.com/office/word/2018/wordml/cex" xmlns:w16cid="http://schemas.microsoft.com/office/word/2016/wordml/cid" xmlns:w16="http://schemas.microsoft.com/office/word/2018/wordml" xmlns:w16sdtdh="http://schemas.microsoft.com/office/word/2020/wordml/sdtdatahash" xmlns:w16se="http://schemas.microsoft.com/office/word/2015/wordml/symex" xmlns:wpg="http://schemas.microsoft.com/office/word/2010/wordprocessingGroup" xmlns:wpi="http://schemas.microsoft.com/office/word/2010/wordprocessingInk" xmlns:wne="http://schemas.microsoft.com/office/word/2006/wordml" xmlns:wps="http://schemas.microsoft.com/office/word/2010/wordprocessingShape" mc:Ignorable="w14 w15 w16se w16cid w16 w16cex w16sdtdh wp14">
+<w:footnotes xmlns:wpc="http://schemas.microsoft.com/office/word/2010/wordprocessingCanvas" xmlns:cx="http://schemas.microsoft.com/office/drawing/2014/chartex" xmlns:cx1="http://schemas.microsoft.com/office/drawing/2015/9/8/chartex" xmlns:mc="http://schemas.openxmlformats.org/markup-compatibility/2006" xmlns:o="urn:schemas-microsoft-com:office:office" xmlns:r="http://schemas.openxmlformats.org/officeDocument/2006/relationships" xmlns:m="http://schemas.openxmlformats.org/officeDocument/2006/math" xmlns:v="urn:schemas-microsoft-com:vml" xmlns:wp14="http://schemas.microsoft.com/office/word/2010/wordprocessingDrawing" xmlns:wp="http://schemas.openxmlformats.org/drawingml/2006/wordprocessingDrawing" xmlns:w10="urn:schemas-microsoft-com:office:word" xmlns:w="http://schemas.openxmlformats.org/wordprocessingml/2006/main" xmlns:w14="http://schemas.microsoft.com/office/word/2010/wordml" xmlns:w15="http://schemas.microsoft.com/office/word/2012/wordml" xmlns:w16se="http://schemas.microsoft.com/office/word/2015/wordml/symex" xmlns:wpg="http://schemas.microsoft.com/office/word/2010/wordprocessingGroup" xmlns:wpi="http://schemas.microsoft.com/office/word/2010/wordprocessingInk" xmlns:wne="http://schemas.microsoft.com/office/word/2006/wordml" xmlns:wps="http://schemas.microsoft.com/office/word/2010/wordprocessingShape" mc:Ignorable="w14 w15 w16se wp14">
   <w:footnote w:type="separator" w:id="-1">
     <w:p>
       <w:pPr>
@@ -1905,7 +1961,7 @@
 </file>
 
 <file path=word/numbering.xml><?xml version="1.0" encoding="utf-8"?>
-<w:numbering xmlns:wpc="http://schemas.microsoft.com/office/word/2010/wordprocessingCanvas" xmlns:cx="http://schemas.microsoft.com/office/drawing/2014/chartex" xmlns:cx1="http://schemas.microsoft.com/office/drawing/2015/9/8/chartex" xmlns:cx2="http://schemas.microsoft.com/office/drawing/2015/10/21/chartex" xmlns:cx3="http://schemas.microsoft.com/office/drawing/2016/5/9/chartex" xmlns:cx4="http://schemas.microsoft.com/office/drawing/2016/5/10/chartex" xmlns:cx5="http://schemas.microsoft.com/office/drawing/2016/5/11/chartex" xmlns:cx6="http://schemas.microsoft.com/office/drawing/2016/5/12/chartex" xmlns:cx7="http://schemas.microsoft.com/office/drawing/2016/5/13/chartex" xmlns:cx8="http://schemas.microsoft.com/office/drawing/2016/5/14/chartex" xmlns:mc="http://schemas.openxmlformats.org/markup-compatibility/2006" xmlns:aink="http://schemas.microsoft.com/office/drawing/2016/ink" xmlns:am3d="http://schemas.microsoft.com/office/drawing/2017/model3d" xmlns:o="urn:schemas-microsoft-com:office:office" xmlns:r="http://schemas.openxmlformats.org/officeDocument/2006/relationships" xmlns:m="http://schemas.openxmlformats.org/officeDocument/2006/math" xmlns:v="urn:schemas-microsoft-com:vml" xmlns:wp14="http://schemas.microsoft.com/office/word/2010/wordprocessingDrawing" xmlns:wp="http://schemas.openxmlformats.org/drawingml/2006/wordprocessingDrawing" xmlns:w10="urn:schemas-microsoft-com:office:word" xmlns:w="http://schemas.openxmlformats.org/wordprocessingml/2006/main" xmlns:w14="http://schemas.microsoft.com/office/word/2010/wordml" xmlns:w15="http://schemas.microsoft.com/office/word/2012/wordml" xmlns:w16cex="http://schemas.microsoft.com/office/word/2018/wordml/cex" xmlns:w16cid="http://schemas.microsoft.com/office/word/2016/wordml/cid" xmlns:w16="http://schemas.microsoft.com/office/word/2018/wordml" xmlns:w16sdtdh="http://schemas.microsoft.com/office/word/2020/wordml/sdtdatahash" xmlns:w16se="http://schemas.microsoft.com/office/word/2015/wordml/symex" xmlns:wpg="http://schemas.microsoft.com/office/word/2010/wordprocessingGroup" xmlns:wpi="http://schemas.microsoft.com/office/word/2010/wordprocessingInk" xmlns:wne="http://schemas.microsoft.com/office/word/2006/wordml" xmlns:wps="http://schemas.microsoft.com/office/word/2010/wordprocessingShape" mc:Ignorable="w14 w15 w16se w16cid w16 w16cex w16sdtdh wp14">
+<w:numbering xmlns:wpc="http://schemas.microsoft.com/office/word/2010/wordprocessingCanvas" xmlns:cx="http://schemas.microsoft.com/office/drawing/2014/chartex" xmlns:cx1="http://schemas.microsoft.com/office/drawing/2015/9/8/chartex" xmlns:mc="http://schemas.openxmlformats.org/markup-compatibility/2006" xmlns:o="urn:schemas-microsoft-com:office:office" xmlns:r="http://schemas.openxmlformats.org/officeDocument/2006/relationships" xmlns:m="http://schemas.openxmlformats.org/officeDocument/2006/math" xmlns:v="urn:schemas-microsoft-com:vml" xmlns:wp14="http://schemas.microsoft.com/office/word/2010/wordprocessingDrawing" xmlns:wp="http://schemas.openxmlformats.org/drawingml/2006/wordprocessingDrawing" xmlns:w10="urn:schemas-microsoft-com:office:word" xmlns:w="http://schemas.openxmlformats.org/wordprocessingml/2006/main" xmlns:w14="http://schemas.microsoft.com/office/word/2010/wordml" xmlns:w15="http://schemas.microsoft.com/office/word/2012/wordml" xmlns:w16se="http://schemas.microsoft.com/office/word/2015/wordml/symex" xmlns:wpg="http://schemas.microsoft.com/office/word/2010/wordprocessingGroup" xmlns:wpi="http://schemas.microsoft.com/office/word/2010/wordprocessingInk" xmlns:wne="http://schemas.microsoft.com/office/word/2006/wordml" xmlns:wps="http://schemas.microsoft.com/office/word/2010/wordprocessingShape" mc:Ignorable="w14 w15 w16se wp14">
   <w:abstractNum w:abstractNumId="0" w15:restartNumberingAfterBreak="0">
     <w:nsid w:val="0CCE71A3"/>
     <w:multiLevelType w:val="hybridMultilevel"/>
@@ -2142,7 +2198,7 @@
 </file>
 
 <file path=word/styles.xml><?xml version="1.0" encoding="utf-8"?>
-<w:styles xmlns:mc="http://schemas.openxmlformats.org/markup-compatibility/2006" xmlns:r="http://schemas.openxmlformats.org/officeDocument/2006/relationships" xmlns:w="http://schemas.openxmlformats.org/wordprocessingml/2006/main" xmlns:w14="http://schemas.microsoft.com/office/word/2010/wordml" xmlns:w15="http://schemas.microsoft.com/office/word/2012/wordml" xmlns:w16cex="http://schemas.microsoft.com/office/word/2018/wordml/cex" xmlns:w16cid="http://schemas.microsoft.com/office/word/2016/wordml/cid" xmlns:w16="http://schemas.microsoft.com/office/word/2018/wordml" xmlns:w16sdtdh="http://schemas.microsoft.com/office/word/2020/wordml/sdtdatahash" xmlns:w16se="http://schemas.microsoft.com/office/word/2015/wordml/symex" mc:Ignorable="w14 w15 w16se w16cid w16 w16cex w16sdtdh">
+<w:styles xmlns:mc="http://schemas.openxmlformats.org/markup-compatibility/2006" xmlns:r="http://schemas.openxmlformats.org/officeDocument/2006/relationships" xmlns:w="http://schemas.openxmlformats.org/wordprocessingml/2006/main" xmlns:w14="http://schemas.microsoft.com/office/word/2010/wordml" xmlns:w15="http://schemas.microsoft.com/office/word/2012/wordml" xmlns:w16se="http://schemas.microsoft.com/office/word/2015/wordml/symex" mc:Ignorable="w14 w15 w16se">
   <w:docDefaults>
     <w:rPrDefault>
       <w:rPr>
@@ -2158,7 +2214,7 @@
       </w:pPr>
     </w:pPrDefault>
   </w:docDefaults>
-  <w:latentStyles w:defLockedState="0" w:defUIPriority="99" w:defSemiHidden="0" w:defUnhideWhenUsed="0" w:defQFormat="0" w:count="376">
+  <w:latentStyles w:defLockedState="0" w:defUIPriority="99" w:defSemiHidden="0" w:defUnhideWhenUsed="0" w:defQFormat="0" w:count="371">
     <w:lsdException w:name="Normal" w:uiPriority="0" w:qFormat="1"/>
     <w:lsdException w:name="heading 1" w:uiPriority="9" w:qFormat="1"/>
     <w:lsdException w:name="heading 2" w:semiHidden="1" w:uiPriority="9" w:unhideWhenUsed="1" w:qFormat="1"/>
@@ -2264,6 +2320,7 @@
     <w:lsdException w:name="HTML Sample" w:semiHidden="1" w:unhideWhenUsed="1"/>
     <w:lsdException w:name="HTML Typewriter" w:semiHidden="1" w:unhideWhenUsed="1"/>
     <w:lsdException w:name="HTML Variable" w:semiHidden="1" w:unhideWhenUsed="1"/>
+    <w:lsdException w:name="Normal Table" w:semiHidden="1" w:unhideWhenUsed="1"/>
     <w:lsdException w:name="annotation subject" w:semiHidden="1" w:unhideWhenUsed="1"/>
     <w:lsdException w:name="No List" w:semiHidden="1" w:unhideWhenUsed="1"/>
     <w:lsdException w:name="Outline List 1" w:semiHidden="1" w:unhideWhenUsed="1"/>
@@ -2306,8 +2363,11 @@
     <w:lsdException w:name="Table Contemporary" w:semiHidden="1" w:unhideWhenUsed="1"/>
     <w:lsdException w:name="Table Elegant" w:semiHidden="1" w:unhideWhenUsed="1"/>
     <w:lsdException w:name="Table Professional" w:semiHidden="1" w:unhideWhenUsed="1"/>
+    <w:lsdException w:name="Table Subtle 1" w:semiHidden="1" w:unhideWhenUsed="1"/>
     <w:lsdException w:name="Table Subtle 2" w:semiHidden="1" w:unhideWhenUsed="1"/>
     <w:lsdException w:name="Table Web 1" w:semiHidden="1" w:unhideWhenUsed="1"/>
+    <w:lsdException w:name="Table Web 2" w:semiHidden="1" w:unhideWhenUsed="1"/>
+    <w:lsdException w:name="Table Web 3" w:semiHidden="1" w:unhideWhenUsed="1"/>
     <w:lsdException w:name="Balloon Text" w:semiHidden="1" w:unhideWhenUsed="1"/>
     <w:lsdException w:name="Table Grid" w:uiPriority="39"/>
     <w:lsdException w:name="Table Theme" w:semiHidden="1" w:unhideWhenUsed="1"/>
@@ -2526,11 +2586,6 @@
     <w:lsdException w:name="List Table 5 Dark Accent 6" w:uiPriority="50"/>
     <w:lsdException w:name="List Table 6 Colorful Accent 6" w:uiPriority="51"/>
     <w:lsdException w:name="List Table 7 Colorful Accent 6" w:uiPriority="52"/>
-    <w:lsdException w:name="Mention" w:semiHidden="1" w:unhideWhenUsed="1"/>
-    <w:lsdException w:name="Smart Hyperlink" w:semiHidden="1" w:unhideWhenUsed="1"/>
-    <w:lsdException w:name="Hashtag" w:semiHidden="1" w:unhideWhenUsed="1"/>
-    <w:lsdException w:name="Unresolved Mention" w:semiHidden="1" w:unhideWhenUsed="1"/>
-    <w:lsdException w:name="Smart Link" w:semiHidden="1" w:unhideWhenUsed="1"/>
   </w:latentStyles>
   <w:style w:type="paragraph" w:default="1" w:styleId="Normal">
     <w:name w:val="Normal"/>
@@ -2587,6 +2642,7 @@
   <w:style w:type="character" w:default="1" w:styleId="DefaultParagraphFont">
     <w:name w:val="Default Paragraph Font"/>
     <w:uiPriority w:val="1"/>
+    <w:semiHidden/>
     <w:unhideWhenUsed/>
   </w:style>
   <w:style w:type="table" w:default="1" w:styleId="TableNormal">
@@ -3031,7 +3087,7 @@
 </file>
 
 <file path=customXml/itemProps1.xml><?xml version="1.0" encoding="utf-8"?>
-<ds:datastoreItem xmlns:ds="http://schemas.openxmlformats.org/officeDocument/2006/customXml" ds:itemID="{CDD5866A-A31F-49DB-87DE-30F4554E1FFC}">
+<ds:datastoreItem xmlns:ds="http://schemas.openxmlformats.org/officeDocument/2006/customXml" ds:itemID="{A36EC39C-3100-49B7-9468-D385B61E2F5F}">
   <ds:schemaRefs>
     <ds:schemaRef ds:uri="http://schemas.openxmlformats.org/officeDocument/2006/bibliography"/>
   </ds:schemaRefs>

</xml_diff>